<commit_message>
update - diagramas secuencia & pruebas
</commit_message>
<xml_diff>
--- a/5_Pruebas/Pruebas.docx
+++ b/5_Pruebas/Pruebas.docx
@@ -2019,7 +2019,7 @@
           </w:tcPr>
           <w:p>
             <w:r>
-              <w:t>Verificar que el sistema no permite el acceso con credenciales incorrectas</w:t>
+              <w:t>Verificar que el sistema no permite el acceso con una contraseña incorrecta.</w:t>
             </w:r>
           </w:p>
         </w:tc>
@@ -2057,7 +2057,7 @@
           </w:tcPr>
           <w:p>
             <w:r>
-              <w:t>Verificar que el sistema permite el correcto inicio de sesión.</w:t>
+              <w:t>Verificar que el sistema no permite el acceso con un email inexistente en el sistema.</w:t>
             </w:r>
           </w:p>
         </w:tc>
@@ -2095,7 +2095,7 @@
           </w:tcPr>
           <w:p>
             <w:r>
-              <w:t>Verificar que al iniciar sesión aparezcan los mensajes en el inicio y que desaparezca el botón de inicio de sesión, además de agregar el botón de cuenta.</w:t>
+              <w:t>Verificar que el sistema permite el correcto inicio de sesión.</w:t>
             </w:r>
           </w:p>
         </w:tc>
@@ -2122,13 +2122,9 @@
         <w:tc>
           <w:tcPr>
             <w:tcW w:w="1820" w:type="dxa"/>
-            <w:shd w:val="clear" w:color="auto" w:fill="D5DCE4"/>
-          </w:tcPr>
-          <w:p>
-            <w:r>
-              <w:t>Registrarse</w:t>
-            </w:r>
-          </w:p>
+            <w:shd w:val="clear" w:color="auto" w:fill="FFFFFF"/>
+          </w:tcPr>
+          <w:p/>
         </w:tc>
         <w:tc>
           <w:tcPr>
@@ -2137,7 +2133,7 @@
           </w:tcPr>
           <w:p>
             <w:r>
-              <w:t>Verificar que el sistema obliga a cumplir los requisitos de los campos.</w:t>
+              <w:t>Verificar que al iniciar sesión aparezcan los mensajes en el inicio y que desaparezca el botón de inicio de sesión, además de agregar el botón de cuenta.</w:t>
             </w:r>
           </w:p>
         </w:tc>
@@ -2148,7 +2144,7 @@
           </w:tcPr>
           <w:p>
             <w:r>
-              <w:t>2.1</w:t>
+              <w:t>1.3</w:t>
             </w:r>
           </w:p>
         </w:tc>
@@ -2175,7 +2171,7 @@
           </w:tcPr>
           <w:p>
             <w:r>
-              <w:t>Verificar que el sistema permite un registro exitoso de un nuevo usuario.</w:t>
+              <w:t>Verificar que, al iniciar sesión con una cuenta de administrador, aparezca la pestaña de ABM, además de las especificadas en el caso 1.4.</w:t>
             </w:r>
           </w:p>
         </w:tc>
@@ -2186,7 +2182,7 @@
           </w:tcPr>
           <w:p>
             <w:r>
-              <w:t>2.2</w:t>
+              <w:t>1.4</w:t>
             </w:r>
           </w:p>
         </w:tc>
@@ -2202,9 +2198,13 @@
         <w:tc>
           <w:tcPr>
             <w:tcW w:w="1820" w:type="dxa"/>
-            <w:shd w:val="clear" w:color="auto" w:fill="FFFFFF"/>
-          </w:tcPr>
-          <w:p/>
+            <w:shd w:val="clear" w:color="auto" w:fill="D5DCE4"/>
+          </w:tcPr>
+          <w:p>
+            <w:r>
+              <w:t>Registrarse</w:t>
+            </w:r>
+          </w:p>
         </w:tc>
         <w:tc>
           <w:tcPr>
@@ -2213,7 +2213,7 @@
           </w:tcPr>
           <w:p>
             <w:r>
-              <w:t>Verificar que el sistema no permite registrar a un usuario con un nombre de usuario u email ya registrado.</w:t>
+              <w:t>Verificar que el sistema obliga a cumplir los requisitos de longitud los campos.</w:t>
             </w:r>
           </w:p>
         </w:tc>
@@ -2224,7 +2224,7 @@
           </w:tcPr>
           <w:p>
             <w:r>
-              <w:t>2.3</w:t>
+              <w:t>2.1</w:t>
             </w:r>
           </w:p>
         </w:tc>
@@ -2251,7 +2251,7 @@
           </w:tcPr>
           <w:p>
             <w:r>
-              <w:t>Verificar que el sistema obliga a completar los campos.</w:t>
+              <w:t>Verificar que el sistema no permite el registro si las contraseñas especificadas no coinciden.</w:t>
             </w:r>
           </w:p>
         </w:tc>
@@ -2262,7 +2262,7 @@
           </w:tcPr>
           <w:p>
             <w:r>
-              <w:t>2.4</w:t>
+              <w:t>2.2</w:t>
             </w:r>
           </w:p>
         </w:tc>
@@ -2278,13 +2278,9 @@
         <w:tc>
           <w:tcPr>
             <w:tcW w:w="1820" w:type="dxa"/>
-            <w:shd w:val="clear" w:color="auto" w:fill="D5DCE4"/>
-          </w:tcPr>
-          <w:p>
-            <w:r>
-              <w:t>Cerrar sesión</w:t>
-            </w:r>
-          </w:p>
+            <w:shd w:val="clear" w:color="auto" w:fill="FFFFFF"/>
+          </w:tcPr>
+          <w:p/>
         </w:tc>
         <w:tc>
           <w:tcPr>
@@ -2293,7 +2289,7 @@
           </w:tcPr>
           <w:p>
             <w:r>
-              <w:t>Verificar que el sistema termina la sesión una vez que el usuario cierra sesión.</w:t>
+              <w:t>Verificar que el sistema permite un registro exitoso de un nuevo usuario.</w:t>
             </w:r>
           </w:p>
         </w:tc>
@@ -2304,7 +2300,7 @@
           </w:tcPr>
           <w:p>
             <w:r>
-              <w:t>3.1</w:t>
+              <w:t>2.3</w:t>
             </w:r>
           </w:p>
         </w:tc>
@@ -2320,13 +2316,9 @@
         <w:tc>
           <w:tcPr>
             <w:tcW w:w="1820" w:type="dxa"/>
-            <w:shd w:val="clear" w:color="auto" w:fill="D5DCE4"/>
-          </w:tcPr>
-          <w:p>
-            <w:r>
-              <w:t>Acceder al tablón de tendencias</w:t>
-            </w:r>
-          </w:p>
+            <w:shd w:val="clear" w:color="auto" w:fill="FFFFFF"/>
+          </w:tcPr>
+          <w:p/>
         </w:tc>
         <w:tc>
           <w:tcPr>
@@ -2335,7 +2327,7 @@
           </w:tcPr>
           <w:p>
             <w:r>
-              <w:t>Verificar que el sistema es capaz de mostrar los mensajes en tendencia ordenados por fecha de creación. Estos mensajes deben incluir el nombre de usuario, titulo, contenido y cantidad de likes.</w:t>
+              <w:t>Verificar que el sistema no permite registrar a un usuario con un email ya existente.</w:t>
             </w:r>
           </w:p>
         </w:tc>
@@ -2346,7 +2338,7 @@
           </w:tcPr>
           <w:p>
             <w:r>
-              <w:t>4.1</w:t>
+              <w:t>2.4</w:t>
             </w:r>
           </w:p>
         </w:tc>
@@ -2373,7 +2365,7 @@
           </w:tcPr>
           <w:p>
             <w:r>
-              <w:t>Verificar que el sistema muestra un mensaje de bienvenida al usuario que intenta acceder al tablón sin haber iniciado sesión.</w:t>
+              <w:t>Verificar que el sistema no permite registrar a un usuario con un nombre de usuario ya existente.</w:t>
             </w:r>
           </w:p>
         </w:tc>
@@ -2384,7 +2376,7 @@
           </w:tcPr>
           <w:p>
             <w:r>
-              <w:t>4.2</w:t>
+              <w:t>2.5</w:t>
             </w:r>
           </w:p>
         </w:tc>
@@ -2400,13 +2392,9 @@
         <w:tc>
           <w:tcPr>
             <w:tcW w:w="1820" w:type="dxa"/>
-            <w:shd w:val="clear" w:color="auto" w:fill="D5DCE4"/>
-          </w:tcPr>
-          <w:p>
-            <w:r>
-              <w:t>Editar usuario en ABM</w:t>
-            </w:r>
-          </w:p>
+            <w:shd w:val="clear" w:color="auto" w:fill="FFFFFF"/>
+          </w:tcPr>
+          <w:p/>
         </w:tc>
         <w:tc>
           <w:tcPr>
@@ -2415,7 +2403,7 @@
           </w:tcPr>
           <w:p>
             <w:r>
-              <w:t>Verificar que el sistema no muestre al usuario la pestaña de ABM si no tiene el rol de administrador.</w:t>
+              <w:t>Verificar que el sistema obliga a completar los campos.</w:t>
             </w:r>
           </w:p>
         </w:tc>
@@ -2426,7 +2414,7 @@
           </w:tcPr>
           <w:p>
             <w:r>
-              <w:t>5.1</w:t>
+              <w:t>2.6</w:t>
             </w:r>
           </w:p>
         </w:tc>
@@ -2442,9 +2430,13 @@
         <w:tc>
           <w:tcPr>
             <w:tcW w:w="1820" w:type="dxa"/>
-            <w:shd w:val="clear" w:color="auto" w:fill="FFFFFF"/>
-          </w:tcPr>
-          <w:p/>
+            <w:shd w:val="clear" w:color="auto" w:fill="D5DCE4"/>
+          </w:tcPr>
+          <w:p>
+            <w:r>
+              <w:t>Cerrar sesión</w:t>
+            </w:r>
+          </w:p>
         </w:tc>
         <w:tc>
           <w:tcPr>
@@ -2453,7 +2445,7 @@
           </w:tcPr>
           <w:p>
             <w:r>
-              <w:t>Verificar que el sistema no deja acceder al usuario no administrador a la vista de ABM a través del url correspondiente.</w:t>
+              <w:t>Verificar que el sistema termina la sesión una vez que el usuario cierra sesión.</w:t>
             </w:r>
           </w:p>
         </w:tc>
@@ -2464,7 +2456,7 @@
           </w:tcPr>
           <w:p>
             <w:r>
-              <w:t>5.2</w:t>
+              <w:t>3.1</w:t>
             </w:r>
           </w:p>
         </w:tc>
@@ -2480,9 +2472,13 @@
         <w:tc>
           <w:tcPr>
             <w:tcW w:w="1820" w:type="dxa"/>
-            <w:shd w:val="clear" w:color="auto" w:fill="FFFFFF"/>
-          </w:tcPr>
-          <w:p/>
+            <w:shd w:val="clear" w:color="auto" w:fill="D5DCE4"/>
+          </w:tcPr>
+          <w:p>
+            <w:r>
+              <w:t>Acceder al tablón de tendencias</w:t>
+            </w:r>
+          </w:p>
         </w:tc>
         <w:tc>
           <w:tcPr>
@@ -2491,7 +2487,7 @@
           </w:tcPr>
           <w:p>
             <w:r>
-              <w:t>Verificar que el usuario administrador es capaz de acceder a la vista de ABM y esta le muestra una lista de los usuarios registrados en el sistema.</w:t>
+              <w:t>Verificar que el sistema es capaz de mostrar los mensajes en tendencia ordenados por fecha de creación.</w:t>
             </w:r>
           </w:p>
         </w:tc>
@@ -2502,7 +2498,7 @@
           </w:tcPr>
           <w:p>
             <w:r>
-              <w:t>5.3</w:t>
+              <w:t>4.1</w:t>
             </w:r>
           </w:p>
         </w:tc>
@@ -2529,7 +2525,7 @@
           </w:tcPr>
           <w:p>
             <w:r>
-              <w:t>Verificar que el usuario administrador es capaz de acceder a la vista de edición de un usuario y es capaz de modificar los datos de este.</w:t>
+              <w:t>Verificar que el sistema muestra un mensaje de bienvenida al usuario que intenta acceder al tablón sin haber iniciado sesión.</w:t>
             </w:r>
           </w:p>
         </w:tc>
@@ -2540,7 +2536,7 @@
           </w:tcPr>
           <w:p>
             <w:r>
-              <w:t>5.4</w:t>
+              <w:t>4.2</w:t>
             </w:r>
           </w:p>
         </w:tc>
@@ -2560,7 +2556,7 @@
           </w:tcPr>
           <w:p>
             <w:r>
-              <w:t>Eliminar usuario en ABM</w:t>
+              <w:t>Editar usuario en ABM</w:t>
             </w:r>
           </w:p>
         </w:tc>
@@ -2571,7 +2567,7 @@
           </w:tcPr>
           <w:p>
             <w:r>
-              <w:t>Verificar que el usuario administrador sea capaz de eliminar un usuario si confirma la petición de eliminar.</w:t>
+              <w:t>Verificar que el sistema no muestre al usuario la pestaña de ABM si no tiene el rol de administrador.</w:t>
             </w:r>
           </w:p>
         </w:tc>
@@ -2582,7 +2578,7 @@
           </w:tcPr>
           <w:p>
             <w:r>
-              <w:t>6.1</w:t>
+              <w:t>5.1</w:t>
             </w:r>
           </w:p>
         </w:tc>
@@ -2609,7 +2605,15 @@
           </w:tcPr>
           <w:p>
             <w:r>
-              <w:t>Verificar que el sistema cancele la operación si el usuario administrador cancela la petición.</w:t>
+              <w:t xml:space="preserve">Verificar que el sistema no deja acceder al usuario no administrador a la vista de ABM colocando el </w:t>
+            </w:r>
+            <w:proofErr w:type="spellStart"/>
+            <w:r>
+              <w:t>endpoint</w:t>
+            </w:r>
+            <w:proofErr w:type="spellEnd"/>
+            <w:r>
+              <w:t xml:space="preserve"> en el url.</w:t>
             </w:r>
           </w:p>
         </w:tc>
@@ -2620,7 +2624,7 @@
           </w:tcPr>
           <w:p>
             <w:r>
-              <w:t>6.2</w:t>
+              <w:t>5.2</w:t>
             </w:r>
           </w:p>
         </w:tc>
@@ -2636,13 +2640,9 @@
         <w:tc>
           <w:tcPr>
             <w:tcW w:w="1820" w:type="dxa"/>
-            <w:shd w:val="clear" w:color="auto" w:fill="D5DCE4"/>
-          </w:tcPr>
-          <w:p>
-            <w:r>
-              <w:t>Postear nuevo mensaje en tablón</w:t>
-            </w:r>
-          </w:p>
+            <w:shd w:val="clear" w:color="auto" w:fill="FFFFFF"/>
+          </w:tcPr>
+          <w:p/>
         </w:tc>
         <w:tc>
           <w:tcPr>
@@ -2651,7 +2651,255 @@
           </w:tcPr>
           <w:p>
             <w:r>
-              <w:t>Verificar que el usuario pueda postear correctamente un nuevo mensaje en el tablón de mensajes y este aparezca primero en la lista.</w:t>
+              <w:t>Verificar que el usuario administrador es capaz de acceder a la vista de ABM y esta le muestra una lista de los usuarios registrados en el sistema.</w:t>
+            </w:r>
+          </w:p>
+        </w:tc>
+        <w:tc>
+          <w:tcPr>
+            <w:tcW w:w="604" w:type="dxa"/>
+            <w:shd w:val="clear" w:color="auto" w:fill="FFFFFF"/>
+          </w:tcPr>
+          <w:p>
+            <w:r>
+              <w:t>5.3</w:t>
+            </w:r>
+          </w:p>
+        </w:tc>
+      </w:tr>
+      <w:tr>
+        <w:tc>
+          <w:tcPr>
+            <w:tcW w:w="1230" w:type="dxa"/>
+            <w:shd w:val="clear" w:color="auto" w:fill="FFFFFF"/>
+          </w:tcPr>
+          <w:p/>
+        </w:tc>
+        <w:tc>
+          <w:tcPr>
+            <w:tcW w:w="1820" w:type="dxa"/>
+            <w:shd w:val="clear" w:color="auto" w:fill="FFFFFF"/>
+          </w:tcPr>
+          <w:p/>
+        </w:tc>
+        <w:tc>
+          <w:tcPr>
+            <w:tcW w:w="5174" w:type="dxa"/>
+            <w:shd w:val="clear" w:color="auto" w:fill="FFFFFF"/>
+          </w:tcPr>
+          <w:p>
+            <w:r>
+              <w:t>Verificar que el usuario administrador es capaz de acceder a la vista de edición de un usuario</w:t>
+            </w:r>
+            <w:r>
+              <w:t>.</w:t>
+            </w:r>
+          </w:p>
+        </w:tc>
+        <w:tc>
+          <w:tcPr>
+            <w:tcW w:w="604" w:type="dxa"/>
+            <w:shd w:val="clear" w:color="auto" w:fill="FFFFFF"/>
+          </w:tcPr>
+          <w:p>
+            <w:r>
+              <w:t>5.4</w:t>
+            </w:r>
+          </w:p>
+        </w:tc>
+      </w:tr>
+      <w:tr>
+        <w:tc>
+          <w:tcPr>
+            <w:tcW w:w="1230" w:type="dxa"/>
+            <w:shd w:val="clear" w:color="auto" w:fill="FFFFFF"/>
+          </w:tcPr>
+          <w:p/>
+        </w:tc>
+        <w:tc>
+          <w:tcPr>
+            <w:tcW w:w="1820" w:type="dxa"/>
+            <w:shd w:val="clear" w:color="auto" w:fill="FFFFFF"/>
+          </w:tcPr>
+          <w:p/>
+        </w:tc>
+        <w:tc>
+          <w:tcPr>
+            <w:tcW w:w="5174" w:type="dxa"/>
+            <w:shd w:val="clear" w:color="auto" w:fill="FFFFFF"/>
+          </w:tcPr>
+          <w:p>
+            <w:r>
+              <w:t xml:space="preserve">Verificar que el usuario administrador es capaz de modificar los datos de </w:t>
+            </w:r>
+            <w:r>
+              <w:t>un usuario</w:t>
+            </w:r>
+            <w:r>
+              <w:t>.</w:t>
+            </w:r>
+          </w:p>
+        </w:tc>
+        <w:tc>
+          <w:tcPr>
+            <w:tcW w:w="604" w:type="dxa"/>
+            <w:shd w:val="clear" w:color="auto" w:fill="FFFFFF"/>
+          </w:tcPr>
+          <w:p>
+            <w:r>
+              <w:t>5.5</w:t>
+            </w:r>
+          </w:p>
+        </w:tc>
+      </w:tr>
+      <w:tr>
+        <w:tc>
+          <w:tcPr>
+            <w:tcW w:w="1230" w:type="dxa"/>
+            <w:shd w:val="clear" w:color="auto" w:fill="FFFFFF"/>
+          </w:tcPr>
+          <w:p/>
+        </w:tc>
+        <w:tc>
+          <w:tcPr>
+            <w:tcW w:w="1820" w:type="dxa"/>
+            <w:shd w:val="clear" w:color="auto" w:fill="FFFFFF"/>
+          </w:tcPr>
+          <w:p/>
+        </w:tc>
+        <w:tc>
+          <w:tcPr>
+            <w:tcW w:w="5174" w:type="dxa"/>
+            <w:shd w:val="clear" w:color="auto" w:fill="FFFFFF"/>
+          </w:tcPr>
+          <w:p>
+            <w:r>
+              <w:t>Verificar que el sistema obliga a completar los campos.</w:t>
+            </w:r>
+          </w:p>
+        </w:tc>
+        <w:tc>
+          <w:tcPr>
+            <w:tcW w:w="604" w:type="dxa"/>
+            <w:shd w:val="clear" w:color="auto" w:fill="FFFFFF"/>
+          </w:tcPr>
+          <w:p>
+            <w:r>
+              <w:t>5.6</w:t>
+            </w:r>
+          </w:p>
+        </w:tc>
+      </w:tr>
+      <w:tr>
+        <w:tc>
+          <w:tcPr>
+            <w:tcW w:w="1230" w:type="dxa"/>
+            <w:shd w:val="clear" w:color="auto" w:fill="FFFFFF"/>
+          </w:tcPr>
+          <w:p/>
+        </w:tc>
+        <w:tc>
+          <w:tcPr>
+            <w:tcW w:w="1820" w:type="dxa"/>
+            <w:shd w:val="clear" w:color="auto" w:fill="D5DCE4"/>
+          </w:tcPr>
+          <w:p>
+            <w:r>
+              <w:t>Eliminar usuario en ABM</w:t>
+            </w:r>
+          </w:p>
+        </w:tc>
+        <w:tc>
+          <w:tcPr>
+            <w:tcW w:w="5174" w:type="dxa"/>
+            <w:shd w:val="clear" w:color="auto" w:fill="FFFFFF"/>
+          </w:tcPr>
+          <w:p>
+            <w:r>
+              <w:t>Verificar que el usuario administrador sea capaz de eliminar un usuario si confirma la petición de eliminar.</w:t>
+            </w:r>
+          </w:p>
+        </w:tc>
+        <w:tc>
+          <w:tcPr>
+            <w:tcW w:w="604" w:type="dxa"/>
+            <w:shd w:val="clear" w:color="auto" w:fill="FFFFFF"/>
+          </w:tcPr>
+          <w:p>
+            <w:r>
+              <w:t>6.1</w:t>
+            </w:r>
+          </w:p>
+        </w:tc>
+      </w:tr>
+      <w:tr>
+        <w:tc>
+          <w:tcPr>
+            <w:tcW w:w="1230" w:type="dxa"/>
+            <w:shd w:val="clear" w:color="auto" w:fill="FFFFFF"/>
+          </w:tcPr>
+          <w:p/>
+        </w:tc>
+        <w:tc>
+          <w:tcPr>
+            <w:tcW w:w="1820" w:type="dxa"/>
+            <w:shd w:val="clear" w:color="auto" w:fill="FFFFFF"/>
+          </w:tcPr>
+          <w:p/>
+        </w:tc>
+        <w:tc>
+          <w:tcPr>
+            <w:tcW w:w="5174" w:type="dxa"/>
+            <w:shd w:val="clear" w:color="auto" w:fill="FFFFFF"/>
+          </w:tcPr>
+          <w:p>
+            <w:r>
+              <w:t>Verificar que el sistema cancele la operación si el usuario administrador cancela la petición.</w:t>
+            </w:r>
+          </w:p>
+        </w:tc>
+        <w:tc>
+          <w:tcPr>
+            <w:tcW w:w="604" w:type="dxa"/>
+            <w:shd w:val="clear" w:color="auto" w:fill="FFFFFF"/>
+          </w:tcPr>
+          <w:p>
+            <w:r>
+              <w:t>6.2</w:t>
+            </w:r>
+          </w:p>
+        </w:tc>
+      </w:tr>
+      <w:tr>
+        <w:tc>
+          <w:tcPr>
+            <w:tcW w:w="1230" w:type="dxa"/>
+            <w:shd w:val="clear" w:color="auto" w:fill="FFFFFF"/>
+          </w:tcPr>
+          <w:p/>
+        </w:tc>
+        <w:tc>
+          <w:tcPr>
+            <w:tcW w:w="1820" w:type="dxa"/>
+            <w:shd w:val="clear" w:color="auto" w:fill="D5DCE4"/>
+          </w:tcPr>
+          <w:p>
+            <w:r>
+              <w:t>Postear nuevo mensaje en tablón</w:t>
+            </w:r>
+          </w:p>
+        </w:tc>
+        <w:tc>
+          <w:tcPr>
+            <w:tcW w:w="5174" w:type="dxa"/>
+            <w:shd w:val="clear" w:color="auto" w:fill="FFFFFF"/>
+          </w:tcPr>
+          <w:p>
+            <w:r>
+              <w:t>Verificar que el usuario pueda postear correctamente un nuevo mensaje en el tablón de mensajes</w:t>
+            </w:r>
+            <w:r>
+              <w:t>.</w:t>
             </w:r>
           </w:p>
         </w:tc>
@@ -2801,6 +3049,7 @@
       <w:bookmarkStart w:id="5" w:name="_tyjcwt" w:colFirst="0" w:colLast="0"/>
       <w:bookmarkEnd w:id="5"/>
       <w:r>
+        <w:lastRenderedPageBreak/>
         <w:t>Estrategias de Prueba</w:t>
       </w:r>
     </w:p>
@@ -2848,7 +3097,6 @@
       <w:bookmarkStart w:id="8" w:name="_4d34og8" w:colFirst="0" w:colLast="0"/>
       <w:bookmarkEnd w:id="8"/>
       <w:r>
-        <w:lastRenderedPageBreak/>
         <w:t>Entregables</w:t>
       </w:r>
     </w:p>
@@ -3169,7 +3417,13 @@
           </w:tcPr>
           <w:p>
             <w:r>
-              <w:t>Verificar que el sistema obliga a cumplir los requisitos de los campos.</w:t>
+              <w:t>Verificar que el sistema obliga a cumplir los requisitos de</w:t>
+            </w:r>
+            <w:r>
+              <w:t xml:space="preserve"> longitud</w:t>
+            </w:r>
+            <w:r>
+              <w:t xml:space="preserve"> los campos.</w:t>
             </w:r>
           </w:p>
         </w:tc>
@@ -3179,10 +3433,7 @@
           </w:tcPr>
           <w:p>
             <w:r>
-              <w:t>El usuario no posee una cuenta en el sistema</w:t>
-            </w:r>
-            <w:r>
-              <w:t xml:space="preserve"> e intenta registrarse.</w:t>
+              <w:t>El usuario se encuentra en la página de registro</w:t>
             </w:r>
           </w:p>
         </w:tc>
@@ -3263,7 +3514,10 @@
               <w:t xml:space="preserve">         +</w:t>
             </w:r>
             <w:r>
-              <w:t>20 caracteres</w:t>
+              <w:t>80</w:t>
+            </w:r>
+            <w:r>
+              <w:t xml:space="preserve"> caracteres</w:t>
             </w:r>
           </w:p>
           <w:p>
@@ -3278,11 +3532,20 @@
               </w:rPr>
               <w:t>password1: 1234</w:t>
             </w:r>
+            <w:r>
+              <w:rPr>
+                <w:color w:val="000000"/>
+              </w:rPr>
+              <w:t xml:space="preserve"> (menos de 8 caracteres)</w:t>
+            </w:r>
           </w:p>
           <w:p>
             <w:r>
               <w:t>password2: 1234</w:t>
             </w:r>
+            <w:r>
+              <w:t xml:space="preserve"> (menos de 8 caracteres)</w:t>
+            </w:r>
           </w:p>
         </w:tc>
         <w:tc>
@@ -3291,7 +3554,32 @@
           </w:tcPr>
           <w:p>
             <w:r>
-              <w:t>Los campos muestran mensajes de error indicando que alguno de los campos no cumple los requisitos de longitud mínimos o máximos y los resalta.</w:t>
+              <w:t xml:space="preserve">El sistema muestra mensajes de error </w:t>
+            </w:r>
+            <w:r>
+              <w:t>debajo</w:t>
+            </w:r>
+            <w:r>
+              <w:t xml:space="preserve"> </w:t>
+            </w:r>
+            <w:r>
+              <w:t>de</w:t>
+            </w:r>
+            <w:r>
+              <w:t xml:space="preserve"> los campos que no cumplen con los requisitos de longitud mínima o máxima</w:t>
+            </w:r>
+            <w:r>
+              <w:t xml:space="preserve">. Indicando que el mail posee más de </w:t>
+            </w:r>
+            <w:r>
+              <w:t>80</w:t>
+            </w:r>
+            <w:r>
+              <w:t xml:space="preserve"> caracteres </w:t>
+            </w:r>
+            <w:r>
+              <w:lastRenderedPageBreak/>
+              <w:t>y las contraseñas menos de 8.</w:t>
             </w:r>
           </w:p>
         </w:tc>
@@ -3303,6 +3591,7 @@
           </w:tcPr>
           <w:p>
             <w:r>
+              <w:lastRenderedPageBreak/>
               <w:t>2.2</w:t>
             </w:r>
           </w:p>
@@ -3313,7 +3602,10 @@
           </w:tcPr>
           <w:p>
             <w:r>
-              <w:t>Verificar que el sistema permite un registro exitoso de un nuevo usuario.</w:t>
+              <w:t>Verificar que el sistem</w:t>
+            </w:r>
+            <w:r>
+              <w:t>a no permite el registro si las contraseñas especificadas no coinciden.</w:t>
             </w:r>
           </w:p>
         </w:tc>
@@ -3323,7 +3615,10 @@
           </w:tcPr>
           <w:p>
             <w:r>
-              <w:t>El usuario no posee una cuenta en el sistema.</w:t>
+              <w:t>El usuario se encuentra en la página de registro</w:t>
+            </w:r>
+            <w:r>
+              <w:t>.</w:t>
             </w:r>
           </w:p>
         </w:tc>
@@ -3405,9 +3700,19 @@
             </w:r>
           </w:p>
           <w:p>
-            <w:r>
-              <w:t>password2: 12345678</w:t>
-            </w:r>
+            <w:pPr>
+              <w:rPr>
+                <w:color w:val="000000"/>
+              </w:rPr>
+            </w:pPr>
+            <w:r>
+              <w:t xml:space="preserve">password2: </w:t>
+            </w:r>
+            <w:proofErr w:type="spellStart"/>
+            <w:r>
+              <w:t>abcdefghi</w:t>
+            </w:r>
+            <w:proofErr w:type="spellEnd"/>
           </w:p>
         </w:tc>
         <w:tc>
@@ -3416,7 +3721,13 @@
           </w:tcPr>
           <w:p>
             <w:r>
-              <w:t>Registro de usuario exitoso.</w:t>
+              <w:t>El sistema muestra mensajes de error debajo de</w:t>
+            </w:r>
+            <w:r>
+              <w:t>l campo de confirmar contraseña, indicando que no coinciden</w:t>
+            </w:r>
+            <w:r>
+              <w:t>.</w:t>
             </w:r>
           </w:p>
         </w:tc>
@@ -3428,7 +3739,10 @@
           </w:tcPr>
           <w:p>
             <w:r>
-              <w:t>2.3</w:t>
+              <w:t>2.</w:t>
+            </w:r>
+            <w:r>
+              <w:t>3</w:t>
             </w:r>
           </w:p>
         </w:tc>
@@ -3438,7 +3752,7 @@
           </w:tcPr>
           <w:p>
             <w:r>
-              <w:t>Verificar que el sistema no permite registrar a un usuario con un nombre de usuario u email ya existente.</w:t>
+              <w:t>Verificar que el sistema permite un registro exitoso de un nuevo usuario.</w:t>
             </w:r>
           </w:p>
         </w:tc>
@@ -3448,10 +3762,13 @@
           </w:tcPr>
           <w:p>
             <w:r>
-              <w:t>El usuario no posee una cuenta en el sistema</w:t>
-            </w:r>
-            <w:r>
-              <w:t xml:space="preserve"> e intenta registrarse.</w:t>
+              <w:t>El usuario se encuentra en la página de registro</w:t>
+            </w:r>
+            <w:r>
+              <w:t xml:space="preserve"> y los datos de prueba no pertenecen a los de un usuario registrado</w:t>
+            </w:r>
+            <w:r>
+              <w:t>.</w:t>
             </w:r>
           </w:p>
         </w:tc>
@@ -3469,33 +3786,33 @@
               <w:rPr>
                 <w:color w:val="000000"/>
               </w:rPr>
-              <w:t>fname: Henry</w:t>
-            </w:r>
-          </w:p>
-          <w:p>
-            <w:pPr>
-              <w:rPr>
-                <w:color w:val="000000"/>
-              </w:rPr>
-            </w:pPr>
-            <w:r>
-              <w:rPr>
-                <w:color w:val="000000"/>
-              </w:rPr>
-              <w:t>lname: Cavill</w:t>
-            </w:r>
-          </w:p>
-          <w:p>
-            <w:pPr>
-              <w:rPr>
-                <w:color w:val="000000"/>
-              </w:rPr>
-            </w:pPr>
-            <w:r>
-              <w:rPr>
-                <w:color w:val="000000"/>
-              </w:rPr>
-              <w:t xml:space="preserve">uname: HCavill10 </w:t>
+              <w:t>fname: Jon</w:t>
+            </w:r>
+          </w:p>
+          <w:p>
+            <w:pPr>
+              <w:rPr>
+                <w:color w:val="000000"/>
+              </w:rPr>
+            </w:pPr>
+            <w:r>
+              <w:rPr>
+                <w:color w:val="000000"/>
+              </w:rPr>
+              <w:t>lname: Doe</w:t>
+            </w:r>
+          </w:p>
+          <w:p>
+            <w:pPr>
+              <w:rPr>
+                <w:color w:val="000000"/>
+              </w:rPr>
+            </w:pPr>
+            <w:r>
+              <w:rPr>
+                <w:color w:val="000000"/>
+              </w:rPr>
+              <w:t xml:space="preserve">uname: JDoe </w:t>
             </w:r>
           </w:p>
           <w:p>
@@ -3515,7 +3832,7 @@
                 <w:rPr>
                   <w:color w:val="000000"/>
                 </w:rPr>
-                <w:t>h.cavill@gmail.com</w:t>
+                <w:t>j.doe@gmail.com</w:t>
               </w:r>
             </w:hyperlink>
           </w:p>
@@ -3529,7 +3846,6 @@
               <w:rPr>
                 <w:color w:val="000000"/>
               </w:rPr>
-              <w:lastRenderedPageBreak/>
               <w:t>password1: 12345678</w:t>
             </w:r>
           </w:p>
@@ -3545,8 +3861,19 @@
           </w:tcPr>
           <w:p>
             <w:r>
-              <w:lastRenderedPageBreak/>
-              <w:t>El sistema muestra una advertencia indicando que el usuario ya existe.</w:t>
+              <w:t>El sistema registra al usuario con éxito y redirige a la página de inicio</w:t>
+            </w:r>
+            <w:r>
+              <w:t xml:space="preserve"> de sesión</w:t>
+            </w:r>
+            <w:r>
+              <w:t xml:space="preserve"> </w:t>
+            </w:r>
+            <w:r>
+              <w:t>y</w:t>
+            </w:r>
+            <w:r>
+              <w:t xml:space="preserve"> muestra un mensaje de registro exitoso.</w:t>
             </w:r>
           </w:p>
         </w:tc>
@@ -3558,7 +3885,10 @@
           </w:tcPr>
           <w:p>
             <w:r>
-              <w:t>2.4</w:t>
+              <w:t>2.</w:t>
+            </w:r>
+            <w:r>
+              <w:t>4</w:t>
             </w:r>
           </w:p>
         </w:tc>
@@ -3568,6 +3898,284 @@
           </w:tcPr>
           <w:p>
             <w:r>
+              <w:t>Verificar que el sistema no permite registrar a un usuario con un email ya existente.</w:t>
+            </w:r>
+          </w:p>
+        </w:tc>
+        <w:tc>
+          <w:tcPr>
+            <w:tcW w:w="1984" w:type="dxa"/>
+          </w:tcPr>
+          <w:p>
+            <w:r>
+              <w:t xml:space="preserve">El usuario se encuentra en la página de registro y los datos de prueba </w:t>
+            </w:r>
+            <w:r>
+              <w:t>contienen un mail ya existente en el sistema.</w:t>
+            </w:r>
+          </w:p>
+        </w:tc>
+        <w:tc>
+          <w:tcPr>
+            <w:tcW w:w="2552" w:type="dxa"/>
+          </w:tcPr>
+          <w:p>
+            <w:pPr>
+              <w:rPr>
+                <w:color w:val="000000"/>
+              </w:rPr>
+            </w:pPr>
+            <w:r>
+              <w:rPr>
+                <w:color w:val="000000"/>
+              </w:rPr>
+              <w:t>fname: Henry</w:t>
+            </w:r>
+          </w:p>
+          <w:p>
+            <w:pPr>
+              <w:rPr>
+                <w:color w:val="000000"/>
+              </w:rPr>
+            </w:pPr>
+            <w:r>
+              <w:rPr>
+                <w:color w:val="000000"/>
+              </w:rPr>
+              <w:t>lname: Cavill</w:t>
+            </w:r>
+          </w:p>
+          <w:p>
+            <w:pPr>
+              <w:rPr>
+                <w:color w:val="000000"/>
+              </w:rPr>
+            </w:pPr>
+            <w:r>
+              <w:rPr>
+                <w:color w:val="000000"/>
+              </w:rPr>
+              <w:t xml:space="preserve">uname: HCavill10 </w:t>
+            </w:r>
+          </w:p>
+          <w:p>
+            <w:pPr>
+              <w:rPr>
+                <w:color w:val="000000"/>
+              </w:rPr>
+            </w:pPr>
+            <w:r>
+              <w:rPr>
+                <w:color w:val="000000"/>
+              </w:rPr>
+              <w:t xml:space="preserve">email: </w:t>
+            </w:r>
+            <w:r>
+              <w:rPr>
+                <w:color w:val="000000"/>
+              </w:rPr>
+              <w:t>h.cavill@gmail.com</w:t>
+            </w:r>
+          </w:p>
+          <w:p>
+            <w:pPr>
+              <w:rPr>
+                <w:color w:val="000000"/>
+              </w:rPr>
+            </w:pPr>
+            <w:r>
+              <w:rPr>
+                <w:color w:val="000000"/>
+              </w:rPr>
+              <w:t>password1: 12345678</w:t>
+            </w:r>
+          </w:p>
+          <w:p>
+            <w:r>
+              <w:t>password2: 12345678</w:t>
+            </w:r>
+          </w:p>
+        </w:tc>
+        <w:tc>
+          <w:tcPr>
+            <w:tcW w:w="2126" w:type="dxa"/>
+          </w:tcPr>
+          <w:p>
+            <w:r>
+              <w:t xml:space="preserve">El sistema muestra un mensaje de error indicando que </w:t>
+            </w:r>
+            <w:r>
+              <w:t>el correo electrónico ya está</w:t>
+            </w:r>
+            <w:r>
+              <w:t xml:space="preserve"> en uso. Se impide el registro con estos datos duplicados.</w:t>
+            </w:r>
+          </w:p>
+        </w:tc>
+      </w:tr>
+      <w:tr>
+        <w:tc>
+          <w:tcPr>
+            <w:tcW w:w="567" w:type="dxa"/>
+          </w:tcPr>
+          <w:p>
+            <w:r>
+              <w:t>2.5</w:t>
+            </w:r>
+          </w:p>
+        </w:tc>
+        <w:tc>
+          <w:tcPr>
+            <w:tcW w:w="3119" w:type="dxa"/>
+          </w:tcPr>
+          <w:p>
+            <w:r>
+              <w:t>Verificar que el sistema no permite registrar a un usuario con un nombre de usuario ya existente.</w:t>
+            </w:r>
+          </w:p>
+        </w:tc>
+        <w:tc>
+          <w:tcPr>
+            <w:tcW w:w="1984" w:type="dxa"/>
+          </w:tcPr>
+          <w:p>
+            <w:r>
+              <w:t xml:space="preserve">El usuario se encuentra en la página de registro y los datos de prueba contienen un </w:t>
+            </w:r>
+            <w:r>
+              <w:t>nombre de usuario</w:t>
+            </w:r>
+            <w:r>
+              <w:t xml:space="preserve"> ya existente en el sistema.</w:t>
+            </w:r>
+          </w:p>
+        </w:tc>
+        <w:tc>
+          <w:tcPr>
+            <w:tcW w:w="2552" w:type="dxa"/>
+          </w:tcPr>
+          <w:p>
+            <w:pPr>
+              <w:rPr>
+                <w:color w:val="000000"/>
+              </w:rPr>
+            </w:pPr>
+            <w:r>
+              <w:rPr>
+                <w:color w:val="000000"/>
+              </w:rPr>
+              <w:t>fname: Henry</w:t>
+            </w:r>
+          </w:p>
+          <w:p>
+            <w:pPr>
+              <w:rPr>
+                <w:color w:val="000000"/>
+              </w:rPr>
+            </w:pPr>
+            <w:r>
+              <w:rPr>
+                <w:color w:val="000000"/>
+              </w:rPr>
+              <w:t>lname: Cavill</w:t>
+            </w:r>
+          </w:p>
+          <w:p>
+            <w:pPr>
+              <w:rPr>
+                <w:color w:val="000000"/>
+              </w:rPr>
+            </w:pPr>
+            <w:r>
+              <w:rPr>
+                <w:color w:val="000000"/>
+              </w:rPr>
+              <w:t xml:space="preserve">uname: HCavill10 </w:t>
+            </w:r>
+          </w:p>
+          <w:p>
+            <w:pPr>
+              <w:rPr>
+                <w:color w:val="000000"/>
+              </w:rPr>
+            </w:pPr>
+            <w:r>
+              <w:rPr>
+                <w:color w:val="000000"/>
+              </w:rPr>
+              <w:t>email: h.cavill</w:t>
+            </w:r>
+            <w:r>
+              <w:rPr>
+                <w:color w:val="000000"/>
+              </w:rPr>
+              <w:t>22</w:t>
+            </w:r>
+            <w:r>
+              <w:rPr>
+                <w:color w:val="000000"/>
+              </w:rPr>
+              <w:t>@gmail.com</w:t>
+            </w:r>
+          </w:p>
+          <w:p>
+            <w:pPr>
+              <w:rPr>
+                <w:color w:val="000000"/>
+              </w:rPr>
+            </w:pPr>
+            <w:r>
+              <w:rPr>
+                <w:color w:val="000000"/>
+              </w:rPr>
+              <w:t>password1: 12345678</w:t>
+            </w:r>
+          </w:p>
+          <w:p>
+            <w:pPr>
+              <w:rPr>
+                <w:color w:val="000000"/>
+              </w:rPr>
+            </w:pPr>
+            <w:r>
+              <w:t>password2: 12345678</w:t>
+            </w:r>
+          </w:p>
+        </w:tc>
+        <w:tc>
+          <w:tcPr>
+            <w:tcW w:w="2126" w:type="dxa"/>
+          </w:tcPr>
+          <w:p>
+            <w:r>
+              <w:t xml:space="preserve">El sistema muestra un mensaje de error indicando que </w:t>
+            </w:r>
+            <w:r>
+              <w:t>el nombre de usuario ya está</w:t>
+            </w:r>
+            <w:r>
+              <w:t xml:space="preserve"> en uso. Se impide el registro con estos datos duplicados.</w:t>
+            </w:r>
+          </w:p>
+        </w:tc>
+      </w:tr>
+      <w:tr>
+        <w:tc>
+          <w:tcPr>
+            <w:tcW w:w="567" w:type="dxa"/>
+          </w:tcPr>
+          <w:p>
+            <w:r>
+              <w:t>2.6</w:t>
+            </w:r>
+          </w:p>
+        </w:tc>
+        <w:tc>
+          <w:tcPr>
+            <w:tcW w:w="3119" w:type="dxa"/>
+          </w:tcPr>
+          <w:p>
+            <w:r>
               <w:t>Verificar que el sistema obliga a completar los campos.</w:t>
             </w:r>
           </w:p>
@@ -3578,10 +4186,10 @@
           </w:tcPr>
           <w:p>
             <w:r>
-              <w:t>El usuario no posee una cuenta en el sistema</w:t>
-            </w:r>
-            <w:r>
-              <w:t xml:space="preserve"> e intenta registrarse.</w:t>
+              <w:t xml:space="preserve">El usuario se encuentra en la página de registro y los datos de prueba contienen </w:t>
+            </w:r>
+            <w:r>
+              <w:t>campos vacíos.</w:t>
             </w:r>
           </w:p>
         </w:tc>
@@ -3671,7 +4279,22 @@
           </w:tcPr>
           <w:p>
             <w:r>
-              <w:t>El sistema muestra una advertencia indicando que hay campos sin completar y se resaltan.</w:t>
+              <w:t xml:space="preserve">El sistema muestra mensajes de error </w:t>
+            </w:r>
+            <w:r>
+              <w:t>debajo</w:t>
+            </w:r>
+            <w:r>
+              <w:t xml:space="preserve"> </w:t>
+            </w:r>
+            <w:r>
+              <w:t>de</w:t>
+            </w:r>
+            <w:r>
+              <w:t xml:space="preserve"> los campos que deben completarse</w:t>
+            </w:r>
+            <w:r>
+              <w:t>.</w:t>
             </w:r>
           </w:p>
         </w:tc>
@@ -3771,6 +4394,7 @@
       <w:bookmarkStart w:id="16" w:name="_44sinio" w:colFirst="0" w:colLast="0"/>
       <w:bookmarkEnd w:id="16"/>
       <w:r>
+        <w:lastRenderedPageBreak/>
         <w:t>Casos de prueba</w:t>
       </w:r>
     </w:p>
@@ -3872,7 +4496,16 @@
           </w:tcPr>
           <w:p>
             <w:r>
-              <w:t>Verificar que el sistema no permite el acceso con credenciales incorrectas</w:t>
+              <w:t xml:space="preserve">Verificar que el sistema no permite el acceso con </w:t>
+            </w:r>
+            <w:r>
+              <w:t>una contraseña</w:t>
+            </w:r>
+            <w:r>
+              <w:t xml:space="preserve"> incorrecta</w:t>
+            </w:r>
+            <w:r>
+              <w:t>.</w:t>
             </w:r>
           </w:p>
         </w:tc>
@@ -3882,7 +4515,18 @@
           </w:tcPr>
           <w:p>
             <w:r>
-              <w:t>El usuario no ha iniciado sesión y posee una cuenta en el sistema.</w:t>
+              <w:t xml:space="preserve">El usuario </w:t>
+            </w:r>
+            <w:r>
+              <w:t xml:space="preserve">se encuentra en la </w:t>
+            </w:r>
+            <w:proofErr w:type="spellStart"/>
+            <w:r>
+              <w:t>pagina</w:t>
+            </w:r>
+            <w:proofErr w:type="spellEnd"/>
+            <w:r>
+              <w:t xml:space="preserve"> de inicio de sesión.</w:t>
             </w:r>
           </w:p>
         </w:tc>
@@ -3934,7 +4578,10 @@
           </w:tcPr>
           <w:p>
             <w:r>
-              <w:t>El sistema muestra una advertencia indicando que las credenciales son incorrectas.</w:t>
+              <w:t xml:space="preserve">El sistema muestra una advertencia indicando que </w:t>
+            </w:r>
+            <w:r>
+              <w:t>la contraseña es correcta. No se permite el acceso.</w:t>
             </w:r>
           </w:p>
         </w:tc>
@@ -3956,6 +4603,127 @@
           </w:tcPr>
           <w:p>
             <w:r>
+              <w:t>Verificar que el sistema no permite el acceso con u</w:t>
+            </w:r>
+            <w:r>
+              <w:t>n email</w:t>
+            </w:r>
+            <w:r>
+              <w:t xml:space="preserve"> </w:t>
+            </w:r>
+            <w:r>
+              <w:t>inexistente en el sistema</w:t>
+            </w:r>
+            <w:r>
+              <w:t>.</w:t>
+            </w:r>
+          </w:p>
+        </w:tc>
+        <w:tc>
+          <w:tcPr>
+            <w:tcW w:w="1984" w:type="dxa"/>
+          </w:tcPr>
+          <w:p>
+            <w:r>
+              <w:t xml:space="preserve">El usuario se encuentra en la </w:t>
+            </w:r>
+            <w:r>
+              <w:t>página</w:t>
+            </w:r>
+            <w:r>
+              <w:t xml:space="preserve"> de inicio de sesión</w:t>
+            </w:r>
+            <w:r>
+              <w:t>.</w:t>
+            </w:r>
+          </w:p>
+        </w:tc>
+        <w:tc>
+          <w:tcPr>
+            <w:tcW w:w="2552" w:type="dxa"/>
+          </w:tcPr>
+          <w:p>
+            <w:pPr>
+              <w:rPr>
+                <w:color w:val="000000"/>
+              </w:rPr>
+            </w:pPr>
+            <w:r>
+              <w:rPr>
+                <w:color w:val="000000"/>
+              </w:rPr>
+              <w:t xml:space="preserve">email: </w:t>
+            </w:r>
+            <w:r>
+              <w:rPr>
+                <w:color w:val="000000"/>
+              </w:rPr>
+              <w:t>lorito</w:t>
+            </w:r>
+            <w:r>
+              <w:rPr>
+                <w:color w:val="000000"/>
+              </w:rPr>
+              <w:t>@gmail.com</w:t>
+            </w:r>
+          </w:p>
+          <w:p>
+            <w:pPr>
+              <w:rPr>
+                <w:color w:val="000000"/>
+              </w:rPr>
+            </w:pPr>
+            <w:r>
+              <w:rPr>
+                <w:color w:val="000000"/>
+              </w:rPr>
+              <w:t xml:space="preserve">password: </w:t>
+            </w:r>
+            <w:r>
+              <w:rPr>
+                <w:color w:val="000000"/>
+              </w:rPr>
+              <w:t>1234456789</w:t>
+            </w:r>
+          </w:p>
+        </w:tc>
+        <w:tc>
+          <w:tcPr>
+            <w:tcW w:w="2126" w:type="dxa"/>
+          </w:tcPr>
+          <w:p>
+            <w:r>
+              <w:t xml:space="preserve">El sistema muestra una advertencia indicando que </w:t>
+            </w:r>
+            <w:r>
+              <w:t>el usuario no existe</w:t>
+            </w:r>
+            <w:r>
+              <w:t>. No se permite el acceso.</w:t>
+            </w:r>
+          </w:p>
+        </w:tc>
+      </w:tr>
+      <w:tr>
+        <w:tc>
+          <w:tcPr>
+            <w:tcW w:w="567" w:type="dxa"/>
+          </w:tcPr>
+          <w:p>
+            <w:r>
+              <w:t>1.</w:t>
+            </w:r>
+            <w:r>
+              <w:t>3</w:t>
+            </w:r>
+          </w:p>
+        </w:tc>
+        <w:tc>
+          <w:tcPr>
+            <w:tcW w:w="3119" w:type="dxa"/>
+          </w:tcPr>
+          <w:p>
+            <w:r>
               <w:t>Verificar que el sistema permite el correcto inicio de sesión.</w:t>
             </w:r>
           </w:p>
@@ -3966,7 +4734,10 @@
           </w:tcPr>
           <w:p>
             <w:r>
-              <w:t>El usuario no ha iniciado sesión y posee una cuenta en el sistema.</w:t>
+              <w:t>El usuario se encuentra en la página de inicio de sesión</w:t>
+            </w:r>
+            <w:r>
+              <w:t>.</w:t>
             </w:r>
           </w:p>
         </w:tc>
@@ -4010,7 +4781,16 @@
           </w:tcPr>
           <w:p>
             <w:r>
-              <w:t>Inicio de sesión exitoso.</w:t>
+              <w:t>El sistema permite el inicio de sesión y redirige al usuario</w:t>
+            </w:r>
+            <w:r>
+              <w:t xml:space="preserve"> a la </w:t>
+            </w:r>
+            <w:r>
+              <w:t>página</w:t>
+            </w:r>
+            <w:r>
+              <w:t xml:space="preserve"> de inicio con un mensaje de confirmación.</w:t>
             </w:r>
           </w:p>
         </w:tc>
@@ -4022,7 +4802,10 @@
           </w:tcPr>
           <w:p>
             <w:r>
-              <w:t>1.3</w:t>
+              <w:t>1.</w:t>
+            </w:r>
+            <w:r>
+              <w:t>4</w:t>
             </w:r>
           </w:p>
         </w:tc>
@@ -4042,7 +4825,16 @@
           </w:tcPr>
           <w:p>
             <w:r>
-              <w:t>Se completo correctamente el caso 1.2</w:t>
+              <w:t xml:space="preserve">El usuario </w:t>
+            </w:r>
+            <w:r>
+              <w:t xml:space="preserve">inicio sesión y se encuentra en la </w:t>
+            </w:r>
+            <w:r>
+              <w:t>página</w:t>
+            </w:r>
+            <w:r>
+              <w:t xml:space="preserve"> de inicio.</w:t>
             </w:r>
           </w:p>
         </w:tc>
@@ -4064,21 +4856,90 @@
             <w:r>
               <w:t xml:space="preserve">El sistema muestra una lista de mensajes al iniciar sesión en la vista principal. Además, desaparece el botón de Login, y aparece el de Account con las opciones </w:t>
             </w:r>
-            <w:proofErr w:type="spellStart"/>
-            <w:r>
-              <w:t>logout</w:t>
-            </w:r>
-            <w:proofErr w:type="spellEnd"/>
+            <w:r>
+              <w:t>Logout</w:t>
+            </w:r>
             <w:r>
               <w:t xml:space="preserve"> y </w:t>
             </w:r>
-            <w:proofErr w:type="spellStart"/>
-            <w:r>
-              <w:t>profile</w:t>
-            </w:r>
-            <w:proofErr w:type="spellEnd"/>
+            <w:r>
+              <w:t>Profile</w:t>
+            </w:r>
             <w:r>
               <w:t>.</w:t>
+            </w:r>
+          </w:p>
+        </w:tc>
+      </w:tr>
+      <w:tr>
+        <w:tc>
+          <w:tcPr>
+            <w:tcW w:w="567" w:type="dxa"/>
+          </w:tcPr>
+          <w:p>
+            <w:r>
+              <w:t>1.5</w:t>
+            </w:r>
+          </w:p>
+        </w:tc>
+        <w:tc>
+          <w:tcPr>
+            <w:tcW w:w="3119" w:type="dxa"/>
+          </w:tcPr>
+          <w:p>
+            <w:r>
+              <w:t xml:space="preserve">Verificar </w:t>
+            </w:r>
+            <w:r>
+              <w:t>que,</w:t>
+            </w:r>
+            <w:r>
+              <w:t xml:space="preserve"> al iniciar sesión </w:t>
+            </w:r>
+            <w:r>
+              <w:t>con una cuenta de administrador, aparezca la pestaña de ABM, además de las especificadas en el caso 1.4.</w:t>
+            </w:r>
+          </w:p>
+        </w:tc>
+        <w:tc>
+          <w:tcPr>
+            <w:tcW w:w="1984" w:type="dxa"/>
+          </w:tcPr>
+          <w:p>
+            <w:r>
+              <w:t>El usuario inicio sesión</w:t>
+            </w:r>
+            <w:r>
+              <w:t xml:space="preserve"> con una cuenta de administrador</w:t>
+            </w:r>
+            <w:r>
+              <w:t xml:space="preserve"> y se encuentra en la página de inicio.</w:t>
+            </w:r>
+          </w:p>
+        </w:tc>
+        <w:tc>
+          <w:tcPr>
+            <w:tcW w:w="2552" w:type="dxa"/>
+          </w:tcPr>
+          <w:p>
+            <w:r>
+              <w:t>No se requiere.</w:t>
+            </w:r>
+          </w:p>
+        </w:tc>
+        <w:tc>
+          <w:tcPr>
+            <w:tcW w:w="2126" w:type="dxa"/>
+          </w:tcPr>
+          <w:p>
+            <w:r>
+              <w:t xml:space="preserve">El sistema muestra una lista de mensajes al iniciar sesión en la vista principal. Además, desaparece el botón de Login, y aparece el de </w:t>
+            </w:r>
+            <w:r>
+              <w:t xml:space="preserve">ABM y </w:t>
+            </w:r>
+            <w:r>
+              <w:t>Account con las opciones Logout y Profile.</w:t>
             </w:r>
           </w:p>
         </w:tc>
@@ -4111,7 +4972,6 @@
       <w:bookmarkStart w:id="18" w:name="_z337ya" w:colFirst="0" w:colLast="0"/>
       <w:bookmarkEnd w:id="18"/>
       <w:r>
-        <w:lastRenderedPageBreak/>
         <w:t>Procedimientos de prueba</w:t>
       </w:r>
     </w:p>
@@ -4143,6 +5003,7 @@
       <w:bookmarkStart w:id="19" w:name="_3j2qqm3" w:colFirst="0" w:colLast="0"/>
       <w:bookmarkEnd w:id="19"/>
       <w:r>
+        <w:lastRenderedPageBreak/>
         <w:t>Casos de prueba</w:t>
       </w:r>
     </w:p>
@@ -4257,7 +5118,7 @@
               <w:t>El usuario ha iniciado sesión</w:t>
             </w:r>
             <w:r>
-              <w:t xml:space="preserve"> y se encuentra en la página principal.</w:t>
+              <w:t>, se encuentra en la página principal y selecciono la opción “Logout” de la pestaña “Account”.</w:t>
             </w:r>
           </w:p>
         </w:tc>
@@ -4501,8 +5362,16 @@
               <w:rPr>
                 <w:color w:val="000000"/>
               </w:rPr>
-              <w:t>: Spiderman, Shrek, LeoMessi</w:t>
-            </w:r>
+              <w:t xml:space="preserve">: Spiderman, Shrek, </w:t>
+            </w:r>
+            <w:proofErr w:type="spellStart"/>
+            <w:r>
+              <w:rPr>
+                <w:color w:val="000000"/>
+              </w:rPr>
+              <w:t>LeoMessi</w:t>
+            </w:r>
+            <w:proofErr w:type="spellEnd"/>
           </w:p>
           <w:p>
             <w:pPr>
@@ -4538,7 +5407,15 @@
               <w:t>tío</w:t>
             </w:r>
             <w:r>
-              <w:t xml:space="preserve"> Ben decía. Un gran poder conlleva una gran responsabilidad.</w:t>
+              <w:t xml:space="preserve"> Ben decía. Un gran poder </w:t>
+            </w:r>
+            <w:proofErr w:type="spellStart"/>
+            <w:r>
+              <w:t>conlleva</w:t>
+            </w:r>
+            <w:proofErr w:type="spellEnd"/>
+            <w:r>
+              <w:t xml:space="preserve"> una gran responsabilidad.</w:t>
             </w:r>
           </w:p>
           <w:p/>
@@ -4564,6 +5441,7 @@
           </w:p>
           <w:p/>
           <w:p>
+            <w:proofErr w:type="spellStart"/>
             <w:r>
               <w:rPr>
                 <w:i/>
@@ -4571,6 +5449,7 @@
               </w:rPr>
               <w:t>LeoMessi</w:t>
             </w:r>
+            <w:proofErr w:type="spellEnd"/>
             <w:r>
               <w:t xml:space="preserve">: </w:t>
             </w:r>
@@ -4580,8 +5459,13 @@
             </w:r>
             <w:proofErr w:type="gramEnd"/>
             <w:r>
-              <w:t xml:space="preserve"> Tenemos la copa gente!!</w:t>
-            </w:r>
+              <w:t xml:space="preserve"> </w:t>
+            </w:r>
+            <w:proofErr w:type="gramStart"/>
+            <w:r>
+              <w:t>Tenemos la copa gente!!</w:t>
+            </w:r>
+            <w:proofErr w:type="gramEnd"/>
           </w:p>
         </w:tc>
         <w:tc>
@@ -4606,7 +5490,15 @@
               <w:t>Spiderman</w:t>
             </w:r>
             <w:r>
-              <w:t>: El tío Ben decía. Un gran poder conlleva una gran responsabilidad.</w:t>
+              <w:t xml:space="preserve">: El tío Ben decía. Un gran poder </w:t>
+            </w:r>
+            <w:proofErr w:type="spellStart"/>
+            <w:r>
+              <w:t>conlleva</w:t>
+            </w:r>
+            <w:proofErr w:type="spellEnd"/>
+            <w:r>
+              <w:t xml:space="preserve"> una gran responsabilidad.</w:t>
             </w:r>
           </w:p>
           <w:p/>
@@ -4619,11 +5511,17 @@
               <w:t>Shrek</w:t>
             </w:r>
             <w:r>
-              <w:t>: Aléjense de mi pantano!</w:t>
-            </w:r>
+              <w:t xml:space="preserve">: </w:t>
+            </w:r>
+            <w:proofErr w:type="gramStart"/>
+            <w:r>
+              <w:t>Aléjense de mi pantano!</w:t>
+            </w:r>
+            <w:proofErr w:type="gramEnd"/>
           </w:p>
           <w:p/>
           <w:p>
+            <w:proofErr w:type="spellStart"/>
             <w:r>
               <w:rPr>
                 <w:i/>
@@ -4631,9 +5529,23 @@
               </w:rPr>
               <w:t>LeoMessi</w:t>
             </w:r>
-            <w:r>
-              <w:t>: Argentina campeón! Tenemos la copa gente!!</w:t>
-            </w:r>
+            <w:proofErr w:type="spellEnd"/>
+            <w:r>
+              <w:t xml:space="preserve">: </w:t>
+            </w:r>
+            <w:proofErr w:type="gramStart"/>
+            <w:r>
+              <w:t>Argentina campeón!</w:t>
+            </w:r>
+            <w:proofErr w:type="gramEnd"/>
+            <w:r>
+              <w:t xml:space="preserve"> </w:t>
+            </w:r>
+            <w:proofErr w:type="gramStart"/>
+            <w:r>
+              <w:t>Tenemos la copa gente!!</w:t>
+            </w:r>
+            <w:proofErr w:type="gramEnd"/>
           </w:p>
         </w:tc>
       </w:tr>
@@ -4698,7 +5610,6 @@
       <w:bookmarkStart w:id="23" w:name="_1ci93xb" w:colFirst="0" w:colLast="0"/>
       <w:bookmarkEnd w:id="23"/>
       <w:r>
-        <w:lastRenderedPageBreak/>
         <w:t>Editar datos de usuario en ABM</w:t>
       </w:r>
     </w:p>
@@ -4918,7 +5829,13 @@
           </w:tcPr>
           <w:p>
             <w:r>
-              <w:t>Se inicio sesión en el sistema con una cuenta convencional.</w:t>
+              <w:t>Se inicio sesión en el sistema con una cuenta convencional</w:t>
+            </w:r>
+            <w:r>
+              <w:t xml:space="preserve"> y se encuentra en la página de inicio</w:t>
+            </w:r>
+            <w:r>
+              <w:t>.</w:t>
             </w:r>
           </w:p>
         </w:tc>
@@ -4941,7 +5858,13 @@
           </w:tcPr>
           <w:p>
             <w:r>
-              <w:t>El sistema muestra la barra de navegación sin la opción de ABM.</w:t>
+              <w:t xml:space="preserve">El sistema muestra la </w:t>
+            </w:r>
+            <w:r>
+              <w:t xml:space="preserve">página de inicio y </w:t>
+            </w:r>
+            <w:r>
+              <w:t>barra de navegación sin la opción de ABM.</w:t>
             </w:r>
           </w:p>
         </w:tc>
@@ -4966,7 +5889,15 @@
               <w:t xml:space="preserve">Verificar que el sistema no deja acceder al usuario no administrador a la vista de ABM </w:t>
             </w:r>
             <w:r>
-              <w:t>colocando el endpoint en el url.</w:t>
+              <w:t xml:space="preserve">colocando el </w:t>
+            </w:r>
+            <w:proofErr w:type="spellStart"/>
+            <w:r>
+              <w:t>endpoint</w:t>
+            </w:r>
+            <w:proofErr w:type="spellEnd"/>
+            <w:r>
+              <w:t xml:space="preserve"> en el url.</w:t>
             </w:r>
           </w:p>
         </w:tc>
@@ -5034,7 +5965,13 @@
               <w:t>Se inicio sesión en el sistema con una cuenta de administrador</w:t>
             </w:r>
             <w:r>
-              <w:t>.</w:t>
+              <w:t xml:space="preserve"> se encuentra en la </w:t>
+            </w:r>
+            <w:r>
+              <w:t>página</w:t>
+            </w:r>
+            <w:r>
+              <w:t xml:space="preserve"> de ABM.</w:t>
             </w:r>
           </w:p>
         </w:tc>
@@ -5087,7 +6024,6 @@
             <w:pPr>
               <w:rPr>
                 <w:color w:val="000000"/>
-                <w:lang w:val="en-US"/>
               </w:rPr>
             </w:pPr>
             <w:proofErr w:type="spellStart"/>
@@ -5102,64 +6038,39 @@
               <w:rPr>
                 <w:color w:val="000000"/>
               </w:rPr>
-              <w:t>: Agust</w:t>
-            </w:r>
+              <w:t>: Agustín Montaña</w:t>
+            </w:r>
+          </w:p>
+          <w:p>
+            <w:pPr>
+              <w:rPr>
+                <w:color w:val="000000"/>
+              </w:rPr>
+            </w:pPr>
             <w:proofErr w:type="spellStart"/>
             <w:r>
               <w:rPr>
                 <w:color w:val="000000"/>
-                <w:lang w:val="en-US"/>
-              </w:rPr>
-              <w:t>ín</w:t>
+              </w:rPr>
+              <w:t>Username</w:t>
             </w:r>
             <w:proofErr w:type="spellEnd"/>
             <w:r>
               <w:rPr>
                 <w:color w:val="000000"/>
-                <w:lang w:val="en-US"/>
-              </w:rPr>
-              <w:t xml:space="preserve"> Monta</w:t>
-            </w:r>
-            <w:r>
-              <w:rPr>
-                <w:color w:val="000000"/>
-              </w:rPr>
-              <w:t>ñ</w:t>
-            </w:r>
-            <w:r>
-              <w:rPr>
-                <w:color w:val="000000"/>
-                <w:lang w:val="en-US"/>
-              </w:rPr>
-              <w:t>a</w:t>
-            </w:r>
-          </w:p>
-          <w:p>
-            <w:pPr>
-              <w:rPr>
-                <w:color w:val="000000"/>
-                <w:lang w:val="en-US"/>
-              </w:rPr>
-            </w:pPr>
-            <w:r>
-              <w:rPr>
-                <w:color w:val="000000"/>
-                <w:lang w:val="en-US"/>
-              </w:rPr>
-              <w:t>Username: Agustinm28</w:t>
+              </w:rPr>
+              <w:t>: Agustinm28</w:t>
             </w:r>
           </w:p>
           <w:p>
             <w:pPr>
               <w:rPr>
                 <w:color w:val="000000" w:themeColor="text1"/>
-                <w:lang w:val="en-US"/>
-              </w:rPr>
-            </w:pPr>
-            <w:r>
-              <w:rPr>
-                <w:color w:val="000000"/>
-                <w:lang w:val="en-US"/>
+              </w:rPr>
+            </w:pPr>
+            <w:r>
+              <w:rPr>
+                <w:color w:val="000000"/>
               </w:rPr>
               <w:t xml:space="preserve">Email: </w:t>
             </w:r>
@@ -5169,7 +6080,6 @@
                   <w:rStyle w:val="Hyperlink"/>
                   <w:color w:val="000000" w:themeColor="text1"/>
                   <w:u w:val="none"/>
-                  <w:lang w:val="en-US"/>
                 </w:rPr>
                 <w:t>agustinm28@gmail.com</w:t>
               </w:r>
@@ -5179,7 +6089,6 @@
             <w:pPr>
               <w:rPr>
                 <w:color w:val="000000" w:themeColor="text1"/>
-                <w:lang w:val="en-US"/>
               </w:rPr>
             </w:pPr>
           </w:p>
@@ -5187,13 +6096,11 @@
             <w:pPr>
               <w:rPr>
                 <w:color w:val="000000" w:themeColor="text1"/>
-                <w:lang w:val="en-US"/>
               </w:rPr>
             </w:pPr>
             <w:r>
               <w:rPr>
                 <w:color w:val="000000" w:themeColor="text1"/>
-                <w:lang w:val="en-US"/>
               </w:rPr>
               <w:t>ID: 2</w:t>
             </w:r>
@@ -5202,7 +6109,6 @@
             <w:pPr>
               <w:rPr>
                 <w:color w:val="000000" w:themeColor="text1"/>
-                <w:lang w:val="en-US"/>
               </w:rPr>
             </w:pPr>
             <w:proofErr w:type="spellStart"/>
@@ -5217,50 +6123,47 @@
               <w:rPr>
                 <w:color w:val="000000" w:themeColor="text1"/>
               </w:rPr>
+              <w:t>: Mauro Sarmiento</w:t>
+            </w:r>
+          </w:p>
+          <w:p>
+            <w:pPr>
+              <w:rPr>
+                <w:color w:val="000000" w:themeColor="text1"/>
+              </w:rPr>
+            </w:pPr>
+            <w:proofErr w:type="spellStart"/>
+            <w:r>
+              <w:rPr>
+                <w:color w:val="000000" w:themeColor="text1"/>
+              </w:rPr>
+              <w:t>Username</w:t>
+            </w:r>
+            <w:proofErr w:type="spellEnd"/>
+            <w:r>
+              <w:rPr>
+                <w:color w:val="000000" w:themeColor="text1"/>
+              </w:rPr>
               <w:t xml:space="preserve">: </w:t>
             </w:r>
+            <w:proofErr w:type="spellStart"/>
             <w:r>
               <w:rPr>
                 <w:color w:val="000000" w:themeColor="text1"/>
               </w:rPr>
-              <w:t>Mauro Sarmiento</w:t>
-            </w:r>
+              <w:t>Maurinho</w:t>
+            </w:r>
+            <w:proofErr w:type="spellEnd"/>
           </w:p>
           <w:p>
             <w:pPr>
               <w:rPr>
                 <w:color w:val="000000" w:themeColor="text1"/>
-                <w:lang w:val="en-US"/>
               </w:rPr>
             </w:pPr>
             <w:r>
               <w:rPr>
                 <w:color w:val="000000" w:themeColor="text1"/>
-                <w:lang w:val="en-US"/>
-              </w:rPr>
-              <w:t xml:space="preserve">Username: </w:t>
-            </w:r>
-            <w:proofErr w:type="spellStart"/>
-            <w:r>
-              <w:rPr>
-                <w:color w:val="000000" w:themeColor="text1"/>
-                <w:lang w:val="en-US"/>
-              </w:rPr>
-              <w:t>Maurinho</w:t>
-            </w:r>
-            <w:proofErr w:type="spellEnd"/>
-          </w:p>
-          <w:p>
-            <w:pPr>
-              <w:rPr>
-                <w:color w:val="000000" w:themeColor="text1"/>
-                <w:lang w:val="en-US"/>
-              </w:rPr>
-            </w:pPr>
-            <w:r>
-              <w:rPr>
-                <w:color w:val="000000" w:themeColor="text1"/>
-                <w:lang w:val="en-US"/>
               </w:rPr>
               <w:t xml:space="preserve">Email: </w:t>
             </w:r>
@@ -5270,18 +6173,8 @@
                   <w:rStyle w:val="Hyperlink"/>
                   <w:color w:val="000000" w:themeColor="text1"/>
                   <w:u w:val="none"/>
-                  <w:lang w:val="en-US"/>
                 </w:rPr>
-                <w:t>mauro.sarmiento</w:t>
-              </w:r>
-              <w:r>
-                <w:rPr>
-                  <w:rStyle w:val="Hyperlink"/>
-                  <w:color w:val="000000" w:themeColor="text1"/>
-                  <w:u w:val="none"/>
-                  <w:lang w:val="en-US"/>
-                </w:rPr>
-                <w:t>@gmail.com</w:t>
+                <w:t>mauro.sarmiento@gmail.com</w:t>
               </w:r>
             </w:hyperlink>
           </w:p>
@@ -5289,7 +6182,6 @@
             <w:pPr>
               <w:rPr>
                 <w:color w:val="000000"/>
-                <w:lang w:val="en-US"/>
               </w:rPr>
             </w:pPr>
           </w:p>
@@ -5331,7 +6223,6 @@
             <w:pPr>
               <w:rPr>
                 <w:color w:val="000000"/>
-                <w:lang w:val="en-US"/>
               </w:rPr>
             </w:pPr>
             <w:proofErr w:type="spellStart"/>
@@ -5346,64 +6237,39 @@
               <w:rPr>
                 <w:color w:val="000000"/>
               </w:rPr>
-              <w:t>: Agust</w:t>
-            </w:r>
+              <w:t>: Agustín Montaña</w:t>
+            </w:r>
+          </w:p>
+          <w:p>
+            <w:pPr>
+              <w:rPr>
+                <w:color w:val="000000"/>
+              </w:rPr>
+            </w:pPr>
             <w:proofErr w:type="spellStart"/>
             <w:r>
               <w:rPr>
                 <w:color w:val="000000"/>
-                <w:lang w:val="en-US"/>
-              </w:rPr>
-              <w:t>ín</w:t>
+              </w:rPr>
+              <w:t>Username</w:t>
             </w:r>
             <w:proofErr w:type="spellEnd"/>
             <w:r>
               <w:rPr>
                 <w:color w:val="000000"/>
-                <w:lang w:val="en-US"/>
-              </w:rPr>
-              <w:t xml:space="preserve"> Monta</w:t>
-            </w:r>
-            <w:r>
-              <w:rPr>
-                <w:color w:val="000000"/>
-              </w:rPr>
-              <w:t>ñ</w:t>
-            </w:r>
-            <w:r>
-              <w:rPr>
-                <w:color w:val="000000"/>
-                <w:lang w:val="en-US"/>
-              </w:rPr>
-              <w:t>a</w:t>
-            </w:r>
-          </w:p>
-          <w:p>
-            <w:pPr>
-              <w:rPr>
-                <w:color w:val="000000"/>
-                <w:lang w:val="en-US"/>
-              </w:rPr>
-            </w:pPr>
-            <w:r>
-              <w:rPr>
-                <w:color w:val="000000"/>
-                <w:lang w:val="en-US"/>
-              </w:rPr>
-              <w:t>Username: Agustinm28</w:t>
+              </w:rPr>
+              <w:t>: Agustinm28</w:t>
             </w:r>
           </w:p>
           <w:p>
             <w:pPr>
               <w:rPr>
                 <w:color w:val="000000" w:themeColor="text1"/>
-                <w:lang w:val="en-US"/>
-              </w:rPr>
-            </w:pPr>
-            <w:r>
-              <w:rPr>
-                <w:color w:val="000000"/>
-                <w:lang w:val="en-US"/>
+              </w:rPr>
+            </w:pPr>
+            <w:r>
+              <w:rPr>
+                <w:color w:val="000000"/>
               </w:rPr>
               <w:t xml:space="preserve">Email: </w:t>
             </w:r>
@@ -5413,7 +6279,6 @@
                   <w:rStyle w:val="Hyperlink"/>
                   <w:color w:val="000000" w:themeColor="text1"/>
                   <w:u w:val="none"/>
-                  <w:lang w:val="en-US"/>
                 </w:rPr>
                 <w:t>agustinm28@gmail.com</w:t>
               </w:r>
@@ -5423,7 +6288,6 @@
             <w:pPr>
               <w:rPr>
                 <w:color w:val="000000" w:themeColor="text1"/>
-                <w:lang w:val="en-US"/>
               </w:rPr>
             </w:pPr>
           </w:p>
@@ -5431,13 +6295,11 @@
             <w:pPr>
               <w:rPr>
                 <w:color w:val="000000" w:themeColor="text1"/>
-                <w:lang w:val="en-US"/>
               </w:rPr>
             </w:pPr>
             <w:r>
               <w:rPr>
                 <w:color w:val="000000" w:themeColor="text1"/>
-                <w:lang w:val="en-US"/>
               </w:rPr>
               <w:t>ID: 2</w:t>
             </w:r>
@@ -5446,7 +6308,6 @@
             <w:pPr>
               <w:rPr>
                 <w:color w:val="000000" w:themeColor="text1"/>
-                <w:lang w:val="en-US"/>
               </w:rPr>
             </w:pPr>
             <w:proofErr w:type="spellStart"/>
@@ -5468,21 +6329,26 @@
             <w:pPr>
               <w:rPr>
                 <w:color w:val="000000" w:themeColor="text1"/>
-                <w:lang w:val="en-US"/>
-              </w:rPr>
-            </w:pPr>
+              </w:rPr>
+            </w:pPr>
+            <w:proofErr w:type="spellStart"/>
             <w:r>
               <w:rPr>
                 <w:color w:val="000000" w:themeColor="text1"/>
-                <w:lang w:val="en-US"/>
-              </w:rPr>
-              <w:t xml:space="preserve">Username: </w:t>
+              </w:rPr>
+              <w:t>Username</w:t>
+            </w:r>
+            <w:proofErr w:type="spellEnd"/>
+            <w:r>
+              <w:rPr>
+                <w:color w:val="000000" w:themeColor="text1"/>
+              </w:rPr>
+              <w:t xml:space="preserve">: </w:t>
             </w:r>
             <w:proofErr w:type="spellStart"/>
             <w:r>
               <w:rPr>
                 <w:color w:val="000000" w:themeColor="text1"/>
-                <w:lang w:val="en-US"/>
               </w:rPr>
               <w:t>Maurinho</w:t>
             </w:r>
@@ -5492,14 +6358,13 @@
             <w:pPr>
               <w:rPr>
                 <w:color w:val="000000" w:themeColor="text1"/>
-                <w:lang w:val="en-US"/>
               </w:rPr>
             </w:pPr>
             <w:r>
               <w:rPr>
                 <w:color w:val="000000" w:themeColor="text1"/>
-                <w:lang w:val="en-US"/>
-              </w:rPr>
+              </w:rPr>
+              <w:lastRenderedPageBreak/>
               <w:t xml:space="preserve">Email: </w:t>
             </w:r>
             <w:hyperlink r:id="rId13" w:history="1">
@@ -5508,7 +6373,6 @@
                   <w:rStyle w:val="Hyperlink"/>
                   <w:color w:val="000000" w:themeColor="text1"/>
                   <w:u w:val="none"/>
-                  <w:lang w:val="en-US"/>
                 </w:rPr>
                 <w:t>mauro.sarmiento@gmail.com</w:t>
               </w:r>
@@ -5524,6 +6388,7 @@
           </w:tcPr>
           <w:p>
             <w:r>
+              <w:lastRenderedPageBreak/>
               <w:t>5.4</w:t>
             </w:r>
           </w:p>
@@ -5534,11 +6399,10 @@
           </w:tcPr>
           <w:p>
             <w:r>
-              <w:t xml:space="preserve">Verificar que el usuario administrador es capaz de </w:t>
-            </w:r>
-            <w:r>
-              <w:lastRenderedPageBreak/>
-              <w:t>acceder a la vista de edición de un usuario y es capaz de modificar los datos de este.</w:t>
+              <w:t>Verificar que el usuario administrador es capaz de acceder a la vista de edición de un usuario</w:t>
+            </w:r>
+            <w:r>
+              <w:t>.</w:t>
             </w:r>
           </w:p>
         </w:tc>
@@ -5547,13 +6411,22 @@
             <w:tcW w:w="1984" w:type="dxa"/>
           </w:tcPr>
           <w:p>
-            <w:r>
-              <w:lastRenderedPageBreak/>
-              <w:t xml:space="preserve">Se inicio sesión en el sistema con una </w:t>
-            </w:r>
-            <w:r>
-              <w:lastRenderedPageBreak/>
-              <w:t>cuenta de administrador.</w:t>
+            <w:pPr>
+              <w:rPr>
+                <w:lang w:val="en-US"/>
+              </w:rPr>
+            </w:pPr>
+            <w:r>
+              <w:t>Se inicio sesión en el sistema con una cuenta de administrador</w:t>
+            </w:r>
+            <w:r>
+              <w:t xml:space="preserve"> y se le dio clic al botón editar de la vista de ABM para el usuario de ID</w:t>
+            </w:r>
+            <w:r>
+              <w:rPr>
+                <w:lang w:val="en-US"/>
+              </w:rPr>
+              <w:t>: 2.</w:t>
             </w:r>
           </w:p>
         </w:tc>
@@ -5573,7 +6446,6 @@
                 <w:bCs/>
                 <w:color w:val="000000"/>
               </w:rPr>
-              <w:lastRenderedPageBreak/>
               <w:t>Usuario</w:t>
             </w:r>
             <w:r>
@@ -5594,15 +6466,12 @@
             <w:pPr>
               <w:rPr>
                 <w:color w:val="000000" w:themeColor="text1"/>
-                <w:lang w:val="en-US"/>
               </w:rPr>
             </w:pPr>
             <w:r>
               <w:rPr>
                 <w:color w:val="000000" w:themeColor="text1"/>
-                <w:lang w:val="en-US"/>
-              </w:rPr>
-              <w:lastRenderedPageBreak/>
+              </w:rPr>
               <w:t>ID: 2</w:t>
             </w:r>
           </w:p>
@@ -5610,7 +6479,6 @@
             <w:pPr>
               <w:rPr>
                 <w:color w:val="000000" w:themeColor="text1"/>
-                <w:lang w:val="en-US"/>
               </w:rPr>
             </w:pPr>
             <w:proofErr w:type="spellStart"/>
@@ -5632,21 +6500,26 @@
             <w:pPr>
               <w:rPr>
                 <w:color w:val="000000" w:themeColor="text1"/>
-                <w:lang w:val="en-US"/>
-              </w:rPr>
-            </w:pPr>
+              </w:rPr>
+            </w:pPr>
+            <w:proofErr w:type="spellStart"/>
             <w:r>
               <w:rPr>
                 <w:color w:val="000000" w:themeColor="text1"/>
-                <w:lang w:val="en-US"/>
-              </w:rPr>
-              <w:t xml:space="preserve">Username: </w:t>
+              </w:rPr>
+              <w:t>Username</w:t>
+            </w:r>
+            <w:proofErr w:type="spellEnd"/>
+            <w:r>
+              <w:rPr>
+                <w:color w:val="000000" w:themeColor="text1"/>
+              </w:rPr>
+              <w:t xml:space="preserve">: </w:t>
             </w:r>
             <w:proofErr w:type="spellStart"/>
             <w:r>
               <w:rPr>
                 <w:color w:val="000000" w:themeColor="text1"/>
-                <w:lang w:val="en-US"/>
               </w:rPr>
               <w:t>Maurinho</w:t>
             </w:r>
@@ -5656,13 +6529,11 @@
             <w:pPr>
               <w:rPr>
                 <w:color w:val="000000" w:themeColor="text1"/>
-                <w:lang w:val="en-US"/>
               </w:rPr>
             </w:pPr>
             <w:r>
               <w:rPr>
                 <w:color w:val="000000" w:themeColor="text1"/>
-                <w:lang w:val="en-US"/>
               </w:rPr>
               <w:t xml:space="preserve">Email: </w:t>
             </w:r>
@@ -5672,7 +6543,6 @@
                   <w:rStyle w:val="Hyperlink"/>
                   <w:color w:val="000000" w:themeColor="text1"/>
                   <w:u w:val="none"/>
-                  <w:lang w:val="en-US"/>
                 </w:rPr>
                 <w:t>mauro.sarmiento@gmail.com</w:t>
               </w:r>
@@ -5691,13 +6561,388 @@
             <w:tcW w:w="2126" w:type="dxa"/>
           </w:tcPr>
           <w:p>
-            <w:r>
-              <w:lastRenderedPageBreak/>
-              <w:t xml:space="preserve">El sistema muestra un mensaje de </w:t>
-            </w:r>
-            <w:r>
-              <w:lastRenderedPageBreak/>
-              <w:t>confirmación de edición del usuario.</w:t>
+            <w:pPr>
+              <w:rPr>
+                <w:lang w:val="en-US"/>
+              </w:rPr>
+            </w:pPr>
+            <w:r>
+              <w:t xml:space="preserve">El sistema </w:t>
+            </w:r>
+            <w:r>
+              <w:t>muestra</w:t>
+            </w:r>
+            <w:r>
+              <w:t xml:space="preserve"> al administrador </w:t>
+            </w:r>
+            <w:r>
+              <w:t>la</w:t>
+            </w:r>
+            <w:r>
+              <w:t xml:space="preserve"> vista de edición donde puede modificar los datos del usuario seleccionado, como nombre,</w:t>
+            </w:r>
+            <w:r>
+              <w:t xml:space="preserve"> apellido</w:t>
+            </w:r>
+            <w:r>
+              <w:t xml:space="preserve">, </w:t>
+            </w:r>
+            <w:r>
+              <w:t>nombre de usuario</w:t>
+            </w:r>
+            <w:r>
+              <w:t xml:space="preserve">, </w:t>
+            </w:r>
+            <w:r>
+              <w:t xml:space="preserve">email y </w:t>
+            </w:r>
+            <w:proofErr w:type="spellStart"/>
+            <w:r>
+              <w:t>contraseñ</w:t>
+            </w:r>
+            <w:proofErr w:type="spellEnd"/>
+            <w:r>
+              <w:rPr>
+                <w:lang w:val="en-US"/>
+              </w:rPr>
+              <w:t>a.</w:t>
+            </w:r>
+          </w:p>
+        </w:tc>
+      </w:tr>
+      <w:tr>
+        <w:tc>
+          <w:tcPr>
+            <w:tcW w:w="567" w:type="dxa"/>
+          </w:tcPr>
+          <w:p>
+            <w:r>
+              <w:t>5.5</w:t>
+            </w:r>
+          </w:p>
+        </w:tc>
+        <w:tc>
+          <w:tcPr>
+            <w:tcW w:w="3119" w:type="dxa"/>
+          </w:tcPr>
+          <w:p>
+            <w:r>
+              <w:t xml:space="preserve">Verificar que el usuario administrador es capaz de modificar los datos de </w:t>
+            </w:r>
+            <w:r>
+              <w:t>un usuario</w:t>
+            </w:r>
+            <w:r>
+              <w:t>.</w:t>
+            </w:r>
+          </w:p>
+        </w:tc>
+        <w:tc>
+          <w:tcPr>
+            <w:tcW w:w="1984" w:type="dxa"/>
+          </w:tcPr>
+          <w:p>
+            <w:r>
+              <w:t>Se inicio sesión en el sistema con una cuenta de administrador y se le dio clic al botón editar de la vista de ABM para el usuario de ID</w:t>
+            </w:r>
+            <w:r>
+              <w:rPr>
+                <w:lang w:val="en-US"/>
+              </w:rPr>
+              <w:t>: 2.</w:t>
+            </w:r>
+          </w:p>
+        </w:tc>
+        <w:tc>
+          <w:tcPr>
+            <w:tcW w:w="2552" w:type="dxa"/>
+          </w:tcPr>
+          <w:p>
+            <w:pPr>
+              <w:rPr>
+                <w:color w:val="000000"/>
+              </w:rPr>
+            </w:pPr>
+            <w:r>
+              <w:rPr>
+                <w:b/>
+                <w:bCs/>
+                <w:color w:val="000000"/>
+              </w:rPr>
+              <w:t>Usuario</w:t>
+            </w:r>
+            <w:r>
+              <w:rPr>
+                <w:b/>
+                <w:bCs/>
+                <w:color w:val="000000"/>
+              </w:rPr>
+              <w:t xml:space="preserve"> modificado</w:t>
+            </w:r>
+            <w:r>
+              <w:rPr>
+                <w:color w:val="000000"/>
+              </w:rPr>
+              <w:t xml:space="preserve">: </w:t>
+            </w:r>
+          </w:p>
+          <w:p>
+            <w:pPr>
+              <w:rPr>
+                <w:color w:val="000000"/>
+              </w:rPr>
+            </w:pPr>
+          </w:p>
+          <w:p>
+            <w:pPr>
+              <w:rPr>
+                <w:color w:val="000000" w:themeColor="text1"/>
+              </w:rPr>
+            </w:pPr>
+            <w:r>
+              <w:rPr>
+                <w:color w:val="000000" w:themeColor="text1"/>
+              </w:rPr>
+              <w:t>ID: 2</w:t>
+            </w:r>
+          </w:p>
+          <w:p>
+            <w:pPr>
+              <w:rPr>
+                <w:color w:val="000000" w:themeColor="text1"/>
+              </w:rPr>
+            </w:pPr>
+            <w:proofErr w:type="spellStart"/>
+            <w:r>
+              <w:rPr>
+                <w:color w:val="000000" w:themeColor="text1"/>
+              </w:rPr>
+              <w:t>Name</w:t>
+            </w:r>
+            <w:proofErr w:type="spellEnd"/>
+            <w:r>
+              <w:rPr>
+                <w:color w:val="000000" w:themeColor="text1"/>
+              </w:rPr>
+              <w:t>: Mauro Sarmiento</w:t>
+            </w:r>
+          </w:p>
+          <w:p>
+            <w:pPr>
+              <w:rPr>
+                <w:color w:val="000000" w:themeColor="text1"/>
+              </w:rPr>
+            </w:pPr>
+            <w:proofErr w:type="spellStart"/>
+            <w:r>
+              <w:rPr>
+                <w:color w:val="000000" w:themeColor="text1"/>
+              </w:rPr>
+              <w:t>Username</w:t>
+            </w:r>
+            <w:proofErr w:type="spellEnd"/>
+            <w:r>
+              <w:rPr>
+                <w:color w:val="000000" w:themeColor="text1"/>
+              </w:rPr>
+              <w:t>: Maurinho</w:t>
+            </w:r>
+            <w:r>
+              <w:rPr>
+                <w:color w:val="000000" w:themeColor="text1"/>
+              </w:rPr>
+              <w:t>22</w:t>
+            </w:r>
+          </w:p>
+          <w:p>
+            <w:r>
+              <w:rPr>
+                <w:color w:val="000000" w:themeColor="text1"/>
+              </w:rPr>
+              <w:t xml:space="preserve">Email: </w:t>
+            </w:r>
+            <w:r>
+              <w:t>mauro.sarmiento</w:t>
+            </w:r>
+            <w:r>
+              <w:t>22</w:t>
+            </w:r>
+            <w:r>
+              <w:t>@gmail.com</w:t>
+            </w:r>
+          </w:p>
+          <w:p>
+            <w:pPr>
+              <w:rPr>
+                <w:color w:val="000000" w:themeColor="text1"/>
+                <w:lang w:val="en-US"/>
+              </w:rPr>
+            </w:pPr>
+            <w:r>
+              <w:t>Contraseña</w:t>
+            </w:r>
+            <w:r>
+              <w:rPr>
+                <w:lang w:val="en-US"/>
+              </w:rPr>
+              <w:t xml:space="preserve">: </w:t>
+            </w:r>
+            <w:proofErr w:type="spellStart"/>
+            <w:r>
+              <w:rPr>
+                <w:lang w:val="en-US"/>
+              </w:rPr>
+              <w:t>vacio</w:t>
+            </w:r>
+            <w:proofErr w:type="spellEnd"/>
+          </w:p>
+          <w:p>
+            <w:pPr>
+              <w:rPr>
+                <w:b/>
+                <w:bCs/>
+                <w:color w:val="000000"/>
+              </w:rPr>
+            </w:pPr>
+          </w:p>
+        </w:tc>
+        <w:tc>
+          <w:tcPr>
+            <w:tcW w:w="2126" w:type="dxa"/>
+          </w:tcPr>
+          <w:p>
+            <w:r>
+              <w:t>El sistema redirige a la pagina de ABM y muestra un mensaje de confirmación de usuario modificado correctamente.</w:t>
+            </w:r>
+          </w:p>
+        </w:tc>
+      </w:tr>
+      <w:tr>
+        <w:tc>
+          <w:tcPr>
+            <w:tcW w:w="567" w:type="dxa"/>
+          </w:tcPr>
+          <w:p>
+            <w:r>
+              <w:t>5.6</w:t>
+            </w:r>
+          </w:p>
+        </w:tc>
+        <w:tc>
+          <w:tcPr>
+            <w:tcW w:w="3119" w:type="dxa"/>
+          </w:tcPr>
+          <w:p>
+            <w:r>
+              <w:t>Verificar que el sistema obliga a completar los campos.</w:t>
+            </w:r>
+          </w:p>
+        </w:tc>
+        <w:tc>
+          <w:tcPr>
+            <w:tcW w:w="1984" w:type="dxa"/>
+          </w:tcPr>
+          <w:p>
+            <w:r>
+              <w:t>El usuario se encuentra en la página de registro</w:t>
+            </w:r>
+            <w:r>
+              <w:t xml:space="preserve"> y hay campos vacíos.</w:t>
+            </w:r>
+          </w:p>
+        </w:tc>
+        <w:tc>
+          <w:tcPr>
+            <w:tcW w:w="2552" w:type="dxa"/>
+          </w:tcPr>
+          <w:p>
+            <w:pPr>
+              <w:rPr>
+                <w:color w:val="000000"/>
+              </w:rPr>
+            </w:pPr>
+            <w:r>
+              <w:rPr>
+                <w:color w:val="000000"/>
+              </w:rPr>
+              <w:t xml:space="preserve">fname: </w:t>
+            </w:r>
+          </w:p>
+          <w:p>
+            <w:pPr>
+              <w:rPr>
+                <w:color w:val="000000"/>
+              </w:rPr>
+            </w:pPr>
+            <w:r>
+              <w:rPr>
+                <w:color w:val="000000"/>
+              </w:rPr>
+              <w:t xml:space="preserve">lname: </w:t>
+            </w:r>
+          </w:p>
+          <w:p>
+            <w:pPr>
+              <w:rPr>
+                <w:color w:val="000000"/>
+              </w:rPr>
+            </w:pPr>
+            <w:r>
+              <w:rPr>
+                <w:color w:val="000000"/>
+              </w:rPr>
+              <w:t xml:space="preserve">uname: JDoe </w:t>
+            </w:r>
+          </w:p>
+          <w:p>
+            <w:pPr>
+              <w:rPr>
+                <w:color w:val="000000"/>
+              </w:rPr>
+            </w:pPr>
+            <w:r>
+              <w:rPr>
+                <w:color w:val="000000"/>
+              </w:rPr>
+              <w:t xml:space="preserve">email: </w:t>
+            </w:r>
+          </w:p>
+          <w:p>
+            <w:pPr>
+              <w:rPr>
+                <w:color w:val="000000"/>
+              </w:rPr>
+            </w:pPr>
+            <w:r>
+              <w:rPr>
+                <w:color w:val="000000"/>
+              </w:rPr>
+              <w:t>password1: 12345678</w:t>
+            </w:r>
+          </w:p>
+          <w:p>
+            <w:pPr>
+              <w:rPr>
+                <w:b/>
+                <w:bCs/>
+                <w:color w:val="000000"/>
+              </w:rPr>
+            </w:pPr>
+            <w:r>
+              <w:t>password2: 12345678</w:t>
+            </w:r>
+          </w:p>
+        </w:tc>
+        <w:tc>
+          <w:tcPr>
+            <w:tcW w:w="2126" w:type="dxa"/>
+          </w:tcPr>
+          <w:p>
+            <w:r>
+              <w:t xml:space="preserve">El sistema muestra mensajes de error </w:t>
+            </w:r>
+            <w:r>
+              <w:t>indicando que los capos deben ser completados.</w:t>
             </w:r>
           </w:p>
         </w:tc>
@@ -5908,7 +7153,14 @@
           </w:tcPr>
           <w:p>
             <w:r>
-              <w:t>Se inicio sesión en el sistema con una cuenta de administrador.</w:t>
+              <w:t>Se inicio sesión en el sistema con una cuenta de administrador</w:t>
+            </w:r>
+            <w:r>
+              <w:t xml:space="preserve"> y se </w:t>
+            </w:r>
+            <w:r>
+              <w:lastRenderedPageBreak/>
+              <w:t>encuentra en la pagina de ABM. Selecciono la opción “Delete” y “Yes”.</w:t>
             </w:r>
           </w:p>
         </w:tc>
@@ -5928,6 +7180,7 @@
                 <w:bCs/>
                 <w:color w:val="000000"/>
               </w:rPr>
+              <w:lastRenderedPageBreak/>
               <w:t>Usuario</w:t>
             </w:r>
             <w:r>
@@ -5948,13 +7201,11 @@
             <w:pPr>
               <w:rPr>
                 <w:color w:val="000000" w:themeColor="text1"/>
-                <w:lang w:val="en-US"/>
               </w:rPr>
             </w:pPr>
             <w:r>
               <w:rPr>
                 <w:color w:val="000000" w:themeColor="text1"/>
-                <w:lang w:val="en-US"/>
               </w:rPr>
               <w:t>ID: 2</w:t>
             </w:r>
@@ -5963,7 +7214,6 @@
             <w:pPr>
               <w:rPr>
                 <w:color w:val="000000" w:themeColor="text1"/>
-                <w:lang w:val="en-US"/>
               </w:rPr>
             </w:pPr>
             <w:proofErr w:type="spellStart"/>
@@ -5985,21 +7235,27 @@
             <w:pPr>
               <w:rPr>
                 <w:color w:val="000000" w:themeColor="text1"/>
-                <w:lang w:val="en-US"/>
-              </w:rPr>
-            </w:pPr>
+              </w:rPr>
+            </w:pPr>
+            <w:proofErr w:type="spellStart"/>
             <w:r>
               <w:rPr>
                 <w:color w:val="000000" w:themeColor="text1"/>
-                <w:lang w:val="en-US"/>
-              </w:rPr>
-              <w:t xml:space="preserve">Username: </w:t>
+              </w:rPr>
+              <w:lastRenderedPageBreak/>
+              <w:t>Username</w:t>
+            </w:r>
+            <w:proofErr w:type="spellEnd"/>
+            <w:r>
+              <w:rPr>
+                <w:color w:val="000000" w:themeColor="text1"/>
+              </w:rPr>
+              <w:t xml:space="preserve">: </w:t>
             </w:r>
             <w:proofErr w:type="spellStart"/>
             <w:r>
               <w:rPr>
                 <w:color w:val="000000" w:themeColor="text1"/>
-                <w:lang w:val="en-US"/>
               </w:rPr>
               <w:t>Maurinho</w:t>
             </w:r>
@@ -6009,13 +7265,11 @@
             <w:pPr>
               <w:rPr>
                 <w:color w:val="000000" w:themeColor="text1"/>
-                <w:lang w:val="en-US"/>
               </w:rPr>
             </w:pPr>
             <w:r>
               <w:rPr>
                 <w:color w:val="000000" w:themeColor="text1"/>
-                <w:lang w:val="en-US"/>
               </w:rPr>
               <w:t xml:space="preserve">Email: </w:t>
             </w:r>
@@ -6025,7 +7279,6 @@
                   <w:rStyle w:val="Hyperlink"/>
                   <w:color w:val="000000" w:themeColor="text1"/>
                   <w:u w:val="none"/>
-                  <w:lang w:val="en-US"/>
                 </w:rPr>
                 <w:t>mauro.sarmiento@gmail.com</w:t>
               </w:r>
@@ -6039,6 +7292,7 @@
           </w:tcPr>
           <w:p>
             <w:r>
+              <w:lastRenderedPageBreak/>
               <w:t>El sistema muestra un mensaje de confirmación de usuario eliminado.</w:t>
             </w:r>
           </w:p>
@@ -6071,7 +7325,22 @@
           </w:tcPr>
           <w:p>
             <w:r>
-              <w:t>Se inicio sesión en el sistema con una cuenta de administrador.</w:t>
+              <w:t>Se inicio sesión en el sistema con una cuenta de administrador</w:t>
+            </w:r>
+            <w:r>
+              <w:t xml:space="preserve"> y se encuentra en la </w:t>
+            </w:r>
+            <w:r>
+              <w:t>página</w:t>
+            </w:r>
+            <w:r>
+              <w:t xml:space="preserve"> de ABM. Selecciono la opción “Delete” y “</w:t>
+            </w:r>
+            <w:r>
+              <w:t>No</w:t>
+            </w:r>
+            <w:r>
+              <w:t>”.</w:t>
             </w:r>
           </w:p>
         </w:tc>
@@ -6111,13 +7380,11 @@
             <w:pPr>
               <w:rPr>
                 <w:color w:val="000000" w:themeColor="text1"/>
-                <w:lang w:val="en-US"/>
               </w:rPr>
             </w:pPr>
             <w:r>
               <w:rPr>
                 <w:color w:val="000000" w:themeColor="text1"/>
-                <w:lang w:val="en-US"/>
               </w:rPr>
               <w:t>ID: 2</w:t>
             </w:r>
@@ -6126,7 +7393,6 @@
             <w:pPr>
               <w:rPr>
                 <w:color w:val="000000" w:themeColor="text1"/>
-                <w:lang w:val="en-US"/>
               </w:rPr>
             </w:pPr>
             <w:proofErr w:type="spellStart"/>
@@ -6148,21 +7414,26 @@
             <w:pPr>
               <w:rPr>
                 <w:color w:val="000000" w:themeColor="text1"/>
-                <w:lang w:val="en-US"/>
-              </w:rPr>
-            </w:pPr>
+              </w:rPr>
+            </w:pPr>
+            <w:proofErr w:type="spellStart"/>
             <w:r>
               <w:rPr>
                 <w:color w:val="000000" w:themeColor="text1"/>
-                <w:lang w:val="en-US"/>
-              </w:rPr>
-              <w:t xml:space="preserve">Username: </w:t>
+              </w:rPr>
+              <w:t>Username</w:t>
+            </w:r>
+            <w:proofErr w:type="spellEnd"/>
+            <w:r>
+              <w:rPr>
+                <w:color w:val="000000" w:themeColor="text1"/>
+              </w:rPr>
+              <w:t xml:space="preserve">: </w:t>
             </w:r>
             <w:proofErr w:type="spellStart"/>
             <w:r>
               <w:rPr>
                 <w:color w:val="000000" w:themeColor="text1"/>
-                <w:lang w:val="en-US"/>
               </w:rPr>
               <w:t>Maurinho</w:t>
             </w:r>
@@ -6172,13 +7443,11 @@
             <w:pPr>
               <w:rPr>
                 <w:color w:val="000000" w:themeColor="text1"/>
-                <w:lang w:val="en-US"/>
               </w:rPr>
             </w:pPr>
             <w:r>
               <w:rPr>
                 <w:color w:val="000000" w:themeColor="text1"/>
-                <w:lang w:val="en-US"/>
               </w:rPr>
               <w:t xml:space="preserve">Email: </w:t>
             </w:r>
@@ -6188,7 +7457,6 @@
                   <w:rStyle w:val="Hyperlink"/>
                   <w:color w:val="000000" w:themeColor="text1"/>
                   <w:u w:val="none"/>
-                  <w:lang w:val="en-US"/>
                 </w:rPr>
                 <w:t>mauro.sarmiento@gmail.com</w:t>
               </w:r>
@@ -6202,7 +7470,10 @@
           </w:tcPr>
           <w:p>
             <w:r>
-              <w:t>El sistema vuelve a la vista de ABM.</w:t>
+              <w:t>El sistema vuelve a la vista de ABM</w:t>
+            </w:r>
+            <w:r>
+              <w:t xml:space="preserve"> y no elimina al usuario.</w:t>
             </w:r>
           </w:p>
         </w:tc>
@@ -6280,7 +7551,6 @@
       <w:bookmarkStart w:id="31" w:name="_147n2zr" w:colFirst="0" w:colLast="0"/>
       <w:bookmarkEnd w:id="31"/>
       <w:r>
-        <w:lastRenderedPageBreak/>
         <w:t>Casos de prueba</w:t>
       </w:r>
     </w:p>
@@ -6382,7 +7652,10 @@
           </w:tcPr>
           <w:p>
             <w:r>
-              <w:t>Verificar que el usuario pueda postear correctamente un nuevo mensaje en el tablón de mensajes y este aparezca primero en la lista.</w:t>
+              <w:t>Verificar que el usuario pueda postear correctamente un nuevo mensaje en el tablón de mensajes</w:t>
+            </w:r>
+            <w:r>
+              <w:t>.</w:t>
             </w:r>
           </w:p>
         </w:tc>
@@ -6392,7 +7665,13 @@
           </w:tcPr>
           <w:p>
             <w:r>
-              <w:t>El usuario inicio sesión en el sistema y se encuentra en la pagina principal.</w:t>
+              <w:t xml:space="preserve">El usuario inicio sesión en el sistema y se encuentra en la </w:t>
+            </w:r>
+            <w:r>
+              <w:t>página</w:t>
+            </w:r>
+            <w:r>
+              <w:t xml:space="preserve"> principal.</w:t>
             </w:r>
           </w:p>
         </w:tc>
@@ -6429,11 +7708,42 @@
             </w:pPr>
           </w:p>
           <w:p>
-            <w:r>
-              <w:rPr>
-                <w:color w:val="000000"/>
-              </w:rPr>
-              <w:t>“Buen día gente. ¡Espero que todos estén bien!”</w:t>
+            <w:pPr>
+              <w:rPr>
+                <w:color w:val="000000"/>
+              </w:rPr>
+            </w:pPr>
+            <w:r>
+              <w:rPr>
+                <w:color w:val="000000"/>
+              </w:rPr>
+              <w:t xml:space="preserve">Título: </w:t>
+            </w:r>
+            <w:r>
+              <w:rPr>
+                <w:color w:val="000000"/>
+              </w:rPr>
+              <w:t>“Buen día gente.</w:t>
+            </w:r>
+            <w:r>
+              <w:rPr>
+                <w:color w:val="000000"/>
+              </w:rPr>
+              <w:t>”</w:t>
+            </w:r>
+          </w:p>
+          <w:p>
+            <w:r>
+              <w:rPr>
+                <w:color w:val="000000"/>
+              </w:rPr>
+              <w:t>Contenido: “</w:t>
+            </w:r>
+            <w:r>
+              <w:rPr>
+                <w:color w:val="000000"/>
+              </w:rPr>
+              <w:t>¡Espero que todos estén bien!”</w:t>
             </w:r>
           </w:p>
         </w:tc>
@@ -6443,7 +7753,13 @@
           </w:tcPr>
           <w:p>
             <w:r>
-              <w:t>El sistema muestra un mensaje de confirmación de mensaje posteado. Además, se muestra el mensaje en el tablón.</w:t>
+              <w:t xml:space="preserve">El sistema muestra un mensaje de confirmación de mensaje posteado. Además, se muestra el mensaje </w:t>
+            </w:r>
+            <w:r>
+              <w:t xml:space="preserve">primero </w:t>
+            </w:r>
+            <w:r>
+              <w:t>en el tablón.</w:t>
             </w:r>
           </w:p>
         </w:tc>
@@ -6475,7 +7791,10 @@
           </w:tcPr>
           <w:p>
             <w:r>
-              <w:t>Se inicio sesión en el sistema.</w:t>
+              <w:t xml:space="preserve">El usuario inicio sesión en el sistema y </w:t>
+            </w:r>
+            <w:r>
+              <w:t>se encuentra en la pagina principal con la ventana para postear mensaje abierta.</w:t>
             </w:r>
           </w:p>
         </w:tc>
@@ -6512,12 +7831,41 @@
             </w:pPr>
           </w:p>
           <w:p>
+            <w:pPr>
+              <w:rPr>
+                <w:color w:val="000000"/>
+              </w:rPr>
+            </w:pPr>
+            <w:r>
+              <w:rPr>
+                <w:color w:val="000000"/>
+              </w:rPr>
+              <w:t xml:space="preserve">Titulo: </w:t>
+            </w:r>
+            <w:proofErr w:type="gramStart"/>
             <w:r>
               <w:rPr>
                 <w:color w:val="000000"/>
               </w:rPr>
               <w:t>“ ”</w:t>
             </w:r>
+            <w:proofErr w:type="gramEnd"/>
+          </w:p>
+          <w:p>
+            <w:r>
+              <w:rPr>
+                <w:color w:val="000000"/>
+              </w:rPr>
+              <w:t xml:space="preserve">Contenido: </w:t>
+            </w:r>
+            <w:proofErr w:type="gramStart"/>
+            <w:r>
+              <w:rPr>
+                <w:color w:val="000000"/>
+              </w:rPr>
+              <w:t>“ ”</w:t>
+            </w:r>
+            <w:proofErr w:type="gramEnd"/>
           </w:p>
         </w:tc>
         <w:tc>
@@ -6564,10 +7912,7 @@
           </w:tcPr>
           <w:p>
             <w:r>
-              <w:t>El usuario inicio sesión en el sistema y se encuentra en</w:t>
-            </w:r>
-            <w:r>
-              <w:t xml:space="preserve"> su perfil personal.</w:t>
+              <w:t>El usuario inicio sesión en el sistema y se encuentra en su perfil personal.</w:t>
             </w:r>
           </w:p>
         </w:tc>
@@ -6613,13 +7958,62 @@
               <w:rPr>
                 <w:color w:val="000000"/>
               </w:rPr>
+              <w:t xml:space="preserve">Título: </w:t>
+            </w:r>
+            <w:r>
+              <w:rPr>
+                <w:color w:val="000000"/>
+              </w:rPr>
               <w:t>“</w:t>
             </w:r>
             <w:r>
               <w:rPr>
                 <w:color w:val="000000"/>
               </w:rPr>
-              <w:t>Mucha hambre. Hoy el día esta perfecto para comer asado”</w:t>
+              <w:t>Mucha hambre</w:t>
+            </w:r>
+            <w:r>
+              <w:rPr>
+                <w:color w:val="000000"/>
+              </w:rPr>
+              <w:t>.</w:t>
+            </w:r>
+            <w:r>
+              <w:rPr>
+                <w:color w:val="000000"/>
+              </w:rPr>
+              <w:t>”</w:t>
+            </w:r>
+          </w:p>
+          <w:p>
+            <w:pPr>
+              <w:rPr>
+                <w:color w:val="000000"/>
+              </w:rPr>
+            </w:pPr>
+            <w:r>
+              <w:rPr>
+                <w:color w:val="000000"/>
+              </w:rPr>
+              <w:t>Contenido: “</w:t>
+            </w:r>
+            <w:r>
+              <w:rPr>
+                <w:color w:val="000000"/>
+              </w:rPr>
+              <w:t>¡</w:t>
+            </w:r>
+            <w:r>
+              <w:rPr>
+                <w:color w:val="000000"/>
+              </w:rPr>
+              <w:t>El día esta perfecto para un asado</w:t>
+            </w:r>
+            <w:r>
+              <w:rPr>
+                <w:color w:val="000000"/>
+              </w:rPr>
+              <w:t>!”</w:t>
             </w:r>
           </w:p>
         </w:tc>
@@ -6629,7 +8023,11 @@
           </w:tcPr>
           <w:p>
             <w:r>
-              <w:t xml:space="preserve">El sistema muestra un mensaje de confirmación de mensaje posteado. Además, se muestra el mensaje en el </w:t>
+              <w:t xml:space="preserve">El sistema muestra un mensaje de confirmación de mensaje posteado. Además, se muestra </w:t>
+            </w:r>
+            <w:r>
+              <w:lastRenderedPageBreak/>
+              <w:t xml:space="preserve">el mensaje en el </w:t>
             </w:r>
             <w:r>
               <w:t>perfil y en el tablón</w:t>
@@ -6824,7 +8222,10 @@
           </w:tcPr>
           <w:p>
             <w:r>
-              <w:t>Se inicio sesión en el sistema.</w:t>
+              <w:t>Se inicio sesión en el sistema</w:t>
+            </w:r>
+            <w:r>
+              <w:t xml:space="preserve"> y se encuentra en su perfil personal.</w:t>
             </w:r>
           </w:p>
         </w:tc>
@@ -8332,7 +9733,6 @@
   <w:style w:type="character" w:default="1" w:styleId="DefaultParagraphFont">
     <w:name w:val="Default Paragraph Font"/>
     <w:uiPriority w:val="1"/>
-    <w:semiHidden/>
     <w:unhideWhenUsed/>
   </w:style>
   <w:style w:type="table" w:default="1" w:styleId="TableNormal">

</xml_diff>